<commit_message>
Chapter 5- let's get hooked- code push
</commit_message>
<xml_diff>
--- a/Assignment/Talk is cheap.docx
+++ b/Assignment/Talk is cheap.docx
@@ -759,7 +759,37 @@
           <w:sz w:val="24"/>
           <w:szCs w:val="24"/>
         </w:rPr>
-        <w:t>&gt;</w:t>
+        <w:t>&gt; or&lt;&gt;</w:t>
+      </w:r>
+      <w:r>
+        <w:rPr>
+          <w:i/>
+          <w:iCs/>
+          <w:sz w:val="24"/>
+          <w:szCs w:val="24"/>
+        </w:rPr>
+        <w:br/>
+        <w:t xml:space="preserve">          &lt;h1&gt;Title&lt;/h1&gt;</w:t>
+      </w:r>
+      <w:r>
+        <w:rPr>
+          <w:i/>
+          <w:iCs/>
+          <w:sz w:val="24"/>
+          <w:szCs w:val="24"/>
+        </w:rPr>
+        <w:br/>
+        <w:t xml:space="preserve">          &lt;p&gt;Paragraph content&lt;/p&gt;</w:t>
+      </w:r>
+      <w:r>
+        <w:rPr>
+          <w:i/>
+          <w:iCs/>
+          <w:sz w:val="24"/>
+          <w:szCs w:val="24"/>
+        </w:rPr>
+        <w:br/>
+        <w:t xml:space="preserve">        </w:t>
       </w:r>
       <w:r>
         <w:rPr>
@@ -769,38 +799,9 @@
           <w:sz w:val="24"/>
           <w:szCs w:val="24"/>
         </w:rPr>
-        <w:t xml:space="preserve"> or&lt;&gt;</w:t>
-      </w:r>
-      <w:r>
-        <w:rPr>
-          <w:i/>
-          <w:iCs/>
-          <w:sz w:val="24"/>
-          <w:szCs w:val="24"/>
-        </w:rPr>
-        <w:br/>
-        <w:t xml:space="preserve">          &lt;h1&gt;Title&lt;/h1&gt;</w:t>
-      </w:r>
-      <w:r>
-        <w:rPr>
-          <w:i/>
-          <w:iCs/>
-          <w:sz w:val="24"/>
-          <w:szCs w:val="24"/>
-        </w:rPr>
-        <w:br/>
-        <w:t xml:space="preserve">          &lt;p&gt;Paragraph content&lt;/p&gt;</w:t>
-      </w:r>
-      <w:r>
-        <w:rPr>
-          <w:i/>
-          <w:iCs/>
-          <w:sz w:val="24"/>
-          <w:szCs w:val="24"/>
-        </w:rPr>
-        <w:br/>
-        <w:t xml:space="preserve">        </w:t>
-      </w:r>
+        <w:t>&lt;/</w:t>
+      </w:r>
+      <w:proofErr w:type="spellStart"/>
       <w:r>
         <w:rPr>
           <w:i/>
@@ -809,9 +810,9 @@
           <w:sz w:val="24"/>
           <w:szCs w:val="24"/>
         </w:rPr>
-        <w:t>&lt;/</w:t>
-      </w:r>
-      <w:proofErr w:type="spellStart"/>
+        <w:t>React.Fragment</w:t>
+      </w:r>
+      <w:proofErr w:type="spellEnd"/>
       <w:r>
         <w:rPr>
           <w:i/>
@@ -820,28 +821,7 @@
           <w:sz w:val="24"/>
           <w:szCs w:val="24"/>
         </w:rPr>
-        <w:t>React.Fragment</w:t>
-      </w:r>
-      <w:proofErr w:type="spellEnd"/>
-      <w:r>
-        <w:rPr>
-          <w:i/>
-          <w:iCs/>
-          <w:color w:val="388600"/>
-          <w:sz w:val="24"/>
-          <w:szCs w:val="24"/>
-        </w:rPr>
-        <w:t>&gt;</w:t>
-      </w:r>
-      <w:r>
-        <w:rPr>
-          <w:i/>
-          <w:iCs/>
-          <w:color w:val="388600"/>
-          <w:sz w:val="24"/>
-          <w:szCs w:val="24"/>
-        </w:rPr>
-        <w:t>&lt;/&gt;</w:t>
+        <w:t>&gt;&lt;/&gt;</w:t>
       </w:r>
       <w:r>
         <w:rPr>
@@ -1648,14 +1628,7 @@
           <w:sz w:val="24"/>
           <w:szCs w:val="24"/>
         </w:rPr>
-        <w:t>A</w:t>
-      </w:r>
-      <w:r>
-        <w:rPr>
-          <w:sz w:val="24"/>
-          <w:szCs w:val="24"/>
-        </w:rPr>
-        <w:t xml:space="preserve"> </w:t>
+        <w:t xml:space="preserve">A </w:t>
       </w:r>
       <w:r>
         <w:rPr>
@@ -2712,12 +2685,8 @@
     <w:p>
       <w:pPr>
         <w:pStyle w:val="ListParagraph"/>
-        <w:numPr>
-          <w:ilvl w:val="1"/>
-          <w:numId w:val="2"/>
-        </w:numPr>
-        <w:shd w:val="clear" w:color="auto" w:fill="FFFFFF"/>
-        <w:spacing w:after="0" w:line="420" w:lineRule="atLeast"/>
+        <w:spacing w:line="420" w:lineRule="atLeast"/>
+        <w:ind w:left="1080"/>
         <w:rPr>
           <w:sz w:val="24"/>
           <w:szCs w:val="24"/>
@@ -2729,23 +2698,41 @@
           <w:szCs w:val="24"/>
         </w:rPr>
         <w:lastRenderedPageBreak/>
-        <w:t xml:space="preserve">Update the real DOM: Finally, </w:t>
-      </w:r>
-      <w:proofErr w:type="gramStart"/>
-      <w:r>
-        <w:rPr>
-          <w:sz w:val="24"/>
-          <w:szCs w:val="24"/>
-        </w:rPr>
-        <w:t>React</w:t>
-      </w:r>
-      <w:proofErr w:type="gramEnd"/>
-      <w:r>
-        <w:rPr>
-          <w:sz w:val="24"/>
-          <w:szCs w:val="24"/>
-        </w:rPr>
-        <w:t xml:space="preserve"> updates only the specific parts of the actual DOM that have been modified, avoiding costly re-renders of the entire page. </w:t>
+        <w:drawing>
+          <wp:inline distT="0" distB="0" distL="0" distR="0" wp14:anchorId="4FD1D638" wp14:editId="68FDEC37">
+            <wp:extent cx="3677930" cy="2154154"/>
+            <wp:effectExtent l="0" t="0" r="0" b="0"/>
+            <wp:docPr id="1447165619" name="Picture 1"/>
+            <wp:cNvGraphicFramePr>
+              <a:graphicFrameLocks xmlns:a="http://schemas.openxmlformats.org/drawingml/2006/main" noChangeAspect="1"/>
+            </wp:cNvGraphicFramePr>
+            <a:graphic xmlns:a="http://schemas.openxmlformats.org/drawingml/2006/main">
+              <a:graphicData uri="http://schemas.openxmlformats.org/drawingml/2006/picture">
+                <pic:pic xmlns:pic="http://schemas.openxmlformats.org/drawingml/2006/picture">
+                  <pic:nvPicPr>
+                    <pic:cNvPr id="1447165619" name=""/>
+                    <pic:cNvPicPr/>
+                  </pic:nvPicPr>
+                  <pic:blipFill>
+                    <a:blip r:embed="rId6"/>
+                    <a:stretch>
+                      <a:fillRect/>
+                    </a:stretch>
+                  </pic:blipFill>
+                  <pic:spPr>
+                    <a:xfrm>
+                      <a:off x="0" y="0"/>
+                      <a:ext cx="3696565" cy="2165068"/>
+                    </a:xfrm>
+                    <a:prstGeom prst="rect">
+                      <a:avLst/>
+                    </a:prstGeom>
+                  </pic:spPr>
+                </pic:pic>
+              </a:graphicData>
+            </a:graphic>
+          </wp:inline>
+        </w:drawing>
       </w:r>
     </w:p>
     <w:p>
@@ -2772,6 +2759,1877 @@
           <w:szCs w:val="24"/>
         </w:rPr>
       </w:pPr>
+      <w:r>
+        <w:rPr>
+          <w:b/>
+          <w:bCs/>
+          <w:sz w:val="24"/>
+          <w:szCs w:val="24"/>
+        </w:rPr>
+        <w:t>What is React Fiber?</w:t>
+      </w:r>
+    </w:p>
+    <w:p>
+      <w:pPr>
+        <w:pStyle w:val="ListParagraph"/>
+        <w:ind w:left="360"/>
+        <w:rPr>
+          <w:sz w:val="24"/>
+          <w:szCs w:val="24"/>
+        </w:rPr>
+      </w:pPr>
+      <w:r>
+        <w:rPr>
+          <w:sz w:val="24"/>
+          <w:szCs w:val="24"/>
+        </w:rPr>
+        <w:t xml:space="preserve">React Fiber is a complete </w:t>
+      </w:r>
+      <w:r>
+        <w:rPr>
+          <w:color w:val="C00000"/>
+          <w:sz w:val="24"/>
+          <w:szCs w:val="24"/>
+        </w:rPr>
+        <w:t>rewrite of React's core reconciliation algorithm</w:t>
+      </w:r>
+      <w:r>
+        <w:rPr>
+          <w:sz w:val="24"/>
+          <w:szCs w:val="24"/>
+        </w:rPr>
+        <w:t xml:space="preserve">, introduced in </w:t>
+      </w:r>
+      <w:r>
+        <w:rPr>
+          <w:color w:val="C00000"/>
+          <w:sz w:val="24"/>
+          <w:szCs w:val="24"/>
+        </w:rPr>
+        <w:t>React 16</w:t>
+      </w:r>
+      <w:r>
+        <w:rPr>
+          <w:sz w:val="24"/>
+          <w:szCs w:val="24"/>
+        </w:rPr>
+        <w:t xml:space="preserve">. It fundamentally </w:t>
+      </w:r>
+      <w:r>
+        <w:rPr>
+          <w:color w:val="C00000"/>
+          <w:sz w:val="24"/>
+          <w:szCs w:val="24"/>
+        </w:rPr>
+        <w:t xml:space="preserve">changed how React processes updates </w:t>
+      </w:r>
+      <w:r>
+        <w:rPr>
+          <w:sz w:val="24"/>
+          <w:szCs w:val="24"/>
+        </w:rPr>
+        <w:t xml:space="preserve">and </w:t>
+      </w:r>
+      <w:r>
+        <w:rPr>
+          <w:color w:val="C00000"/>
+          <w:sz w:val="24"/>
+          <w:szCs w:val="24"/>
+        </w:rPr>
+        <w:t>renders the UI</w:t>
+      </w:r>
+      <w:r>
+        <w:rPr>
+          <w:sz w:val="24"/>
+          <w:szCs w:val="24"/>
+        </w:rPr>
+        <w:t xml:space="preserve">, primarily to </w:t>
+      </w:r>
+      <w:r>
+        <w:rPr>
+          <w:color w:val="C00000"/>
+          <w:sz w:val="24"/>
+          <w:szCs w:val="24"/>
+        </w:rPr>
+        <w:t>enable smoother user experiences</w:t>
+      </w:r>
+      <w:r>
+        <w:rPr>
+          <w:sz w:val="24"/>
+          <w:szCs w:val="24"/>
+        </w:rPr>
+        <w:t>, especially in complex applications.</w:t>
+      </w:r>
+    </w:p>
+    <w:p>
+      <w:pPr>
+        <w:pStyle w:val="ListParagraph"/>
+        <w:numPr>
+          <w:ilvl w:val="0"/>
+          <w:numId w:val="2"/>
+        </w:numPr>
+        <w:rPr>
+          <w:b/>
+          <w:bCs/>
+          <w:sz w:val="24"/>
+          <w:szCs w:val="24"/>
+        </w:rPr>
+      </w:pPr>
+      <w:r>
+        <w:rPr>
+          <w:b/>
+          <w:bCs/>
+          <w:sz w:val="24"/>
+          <w:szCs w:val="24"/>
+        </w:rPr>
+        <w:t>Why we need keys in React? When do we need keys in React?</w:t>
+      </w:r>
+    </w:p>
+    <w:p>
+      <w:pPr>
+        <w:pStyle w:val="ListParagraph"/>
+        <w:ind w:left="360"/>
+        <w:rPr>
+          <w:color w:val="C00000"/>
+          <w:sz w:val="24"/>
+          <w:szCs w:val="24"/>
+        </w:rPr>
+      </w:pPr>
+      <w:r>
+        <w:rPr>
+          <w:sz w:val="24"/>
+          <w:szCs w:val="24"/>
+        </w:rPr>
+        <w:t xml:space="preserve">Keys in React are </w:t>
+      </w:r>
+      <w:r>
+        <w:rPr>
+          <w:color w:val="C00000"/>
+          <w:sz w:val="24"/>
+          <w:szCs w:val="24"/>
+        </w:rPr>
+        <w:t xml:space="preserve">special string attributes </w:t>
+      </w:r>
+      <w:r>
+        <w:rPr>
+          <w:sz w:val="24"/>
+          <w:szCs w:val="24"/>
+        </w:rPr>
+        <w:t xml:space="preserve">that are </w:t>
+      </w:r>
+      <w:r>
+        <w:rPr>
+          <w:color w:val="C00000"/>
+          <w:sz w:val="24"/>
+          <w:szCs w:val="24"/>
+        </w:rPr>
+        <w:t xml:space="preserve">essential for efficiently managing </w:t>
+      </w:r>
+      <w:r>
+        <w:rPr>
+          <w:sz w:val="24"/>
+          <w:szCs w:val="24"/>
+        </w:rPr>
+        <w:t xml:space="preserve">and </w:t>
+      </w:r>
+      <w:r>
+        <w:rPr>
+          <w:color w:val="C00000"/>
+          <w:sz w:val="24"/>
+          <w:szCs w:val="24"/>
+        </w:rPr>
+        <w:t>updating lists of elements. </w:t>
+      </w:r>
+    </w:p>
+    <w:p>
+      <w:pPr>
+        <w:pStyle w:val="ListParagraph"/>
+        <w:ind w:left="360"/>
+        <w:rPr>
+          <w:sz w:val="24"/>
+          <w:szCs w:val="24"/>
+        </w:rPr>
+      </w:pPr>
+      <w:r>
+        <w:rPr>
+          <w:sz w:val="24"/>
+          <w:szCs w:val="24"/>
+        </w:rPr>
+        <w:t xml:space="preserve">They serve as </w:t>
+      </w:r>
+      <w:r>
+        <w:rPr>
+          <w:color w:val="C00000"/>
+          <w:sz w:val="24"/>
+          <w:szCs w:val="24"/>
+        </w:rPr>
+        <w:t xml:space="preserve">unique identifiers for each component </w:t>
+      </w:r>
+      <w:r>
+        <w:rPr>
+          <w:sz w:val="24"/>
+          <w:szCs w:val="24"/>
+        </w:rPr>
+        <w:t xml:space="preserve">within a </w:t>
+      </w:r>
+      <w:r>
+        <w:rPr>
+          <w:color w:val="C00000"/>
+          <w:sz w:val="24"/>
+          <w:szCs w:val="24"/>
+        </w:rPr>
+        <w:t>list</w:t>
+      </w:r>
+      <w:r>
+        <w:rPr>
+          <w:sz w:val="24"/>
+          <w:szCs w:val="24"/>
+        </w:rPr>
+        <w:t xml:space="preserve">, allowing React </w:t>
+      </w:r>
+      <w:r>
+        <w:rPr>
+          <w:color w:val="C00000"/>
+          <w:sz w:val="24"/>
+          <w:szCs w:val="24"/>
+        </w:rPr>
+        <w:t xml:space="preserve">to accurately track </w:t>
+      </w:r>
+      <w:r>
+        <w:rPr>
+          <w:sz w:val="24"/>
+          <w:szCs w:val="24"/>
+        </w:rPr>
+        <w:t xml:space="preserve">and </w:t>
+      </w:r>
+      <w:r>
+        <w:rPr>
+          <w:color w:val="C00000"/>
+          <w:sz w:val="24"/>
+          <w:szCs w:val="24"/>
+        </w:rPr>
+        <w:t>reconcile changes</w:t>
+      </w:r>
+      <w:r>
+        <w:rPr>
+          <w:sz w:val="24"/>
+          <w:szCs w:val="24"/>
+        </w:rPr>
+        <w:t xml:space="preserve"> in the DOM.</w:t>
+      </w:r>
+    </w:p>
+    <w:p>
+      <w:pPr>
+        <w:pStyle w:val="ListParagraph"/>
+        <w:ind w:left="360"/>
+        <w:rPr>
+          <w:b/>
+          <w:bCs/>
+          <w:sz w:val="24"/>
+          <w:szCs w:val="24"/>
+        </w:rPr>
+      </w:pPr>
+      <w:r>
+        <w:rPr>
+          <w:b/>
+          <w:bCs/>
+          <w:sz w:val="24"/>
+          <w:szCs w:val="24"/>
+        </w:rPr>
+        <w:t>Why Keys are Needed:</w:t>
+      </w:r>
+      <w:r>
+        <w:rPr>
+          <w:b/>
+          <w:bCs/>
+          <w:sz w:val="24"/>
+          <w:szCs w:val="24"/>
+        </w:rPr>
+        <w:t xml:space="preserve">  </w:t>
+      </w:r>
+      <w:r>
+        <w:rPr>
+          <w:b/>
+          <w:bCs/>
+          <w:sz w:val="24"/>
+          <w:szCs w:val="24"/>
+        </w:rPr>
+        <w:t xml:space="preserve">Efficient </w:t>
+      </w:r>
+      <w:proofErr w:type="gramStart"/>
+      <w:r>
+        <w:rPr>
+          <w:b/>
+          <w:bCs/>
+          <w:sz w:val="24"/>
+          <w:szCs w:val="24"/>
+        </w:rPr>
+        <w:t>Updates</w:t>
+      </w:r>
+      <w:r>
+        <w:rPr>
+          <w:b/>
+          <w:bCs/>
+          <w:sz w:val="24"/>
+          <w:szCs w:val="24"/>
+        </w:rPr>
+        <w:t>(</w:t>
+      </w:r>
+      <w:proofErr w:type="gramEnd"/>
+      <w:r>
+        <w:rPr>
+          <w:sz w:val="24"/>
+          <w:szCs w:val="24"/>
+        </w:rPr>
+        <w:t>determine precisely which components need to be re-rendered, updated, or removed from the DOM</w:t>
+      </w:r>
+      <w:r>
+        <w:rPr>
+          <w:b/>
+          <w:bCs/>
+          <w:sz w:val="24"/>
+          <w:szCs w:val="24"/>
+        </w:rPr>
+        <w:t xml:space="preserve">), </w:t>
+      </w:r>
+      <w:r>
+        <w:rPr>
+          <w:b/>
+          <w:bCs/>
+          <w:sz w:val="24"/>
+          <w:szCs w:val="24"/>
+        </w:rPr>
+        <w:t>Maintaining Component State</w:t>
+      </w:r>
+      <w:r>
+        <w:rPr>
+          <w:b/>
+          <w:bCs/>
+          <w:sz w:val="24"/>
+          <w:szCs w:val="24"/>
+        </w:rPr>
+        <w:t xml:space="preserve">, </w:t>
+      </w:r>
+      <w:r>
+        <w:rPr>
+          <w:b/>
+          <w:bCs/>
+          <w:sz w:val="24"/>
+          <w:szCs w:val="24"/>
+        </w:rPr>
+        <w:t>Preventing Bugs</w:t>
+      </w:r>
+      <w:r>
+        <w:rPr>
+          <w:b/>
+          <w:bCs/>
+          <w:sz w:val="24"/>
+          <w:szCs w:val="24"/>
+        </w:rPr>
+        <w:t>.</w:t>
+      </w:r>
+    </w:p>
+    <w:p>
+      <w:pPr>
+        <w:pStyle w:val="ListParagraph"/>
+        <w:numPr>
+          <w:ilvl w:val="0"/>
+          <w:numId w:val="14"/>
+        </w:numPr>
+        <w:rPr>
+          <w:sz w:val="24"/>
+          <w:szCs w:val="24"/>
+        </w:rPr>
+      </w:pPr>
+      <w:r>
+        <w:rPr>
+          <w:sz w:val="24"/>
+          <w:szCs w:val="24"/>
+        </w:rPr>
+        <w:t>When we have components at same level and if a new component comes on the first without ID, DOM is going to re-render all the components again. As DOM can’t identify where to place it.</w:t>
+      </w:r>
+    </w:p>
+    <w:p>
+      <w:pPr>
+        <w:pStyle w:val="ListParagraph"/>
+        <w:numPr>
+          <w:ilvl w:val="0"/>
+          <w:numId w:val="14"/>
+        </w:numPr>
+        <w:rPr>
+          <w:sz w:val="24"/>
+          <w:szCs w:val="24"/>
+        </w:rPr>
+      </w:pPr>
+      <w:r>
+        <w:rPr>
+          <w:sz w:val="24"/>
+          <w:szCs w:val="24"/>
+        </w:rPr>
+        <w:t>But if we give each of them a unique ID then react knows where to put that component according to the ID. It is a good optimization and performance thing.</w:t>
+      </w:r>
+    </w:p>
+    <w:p>
+      <w:pPr>
+        <w:pStyle w:val="ListParagraph"/>
+        <w:spacing w:line="240" w:lineRule="auto"/>
+        <w:ind w:left="360"/>
+        <w:rPr>
+          <w:b/>
+          <w:bCs/>
+          <w:sz w:val="24"/>
+          <w:szCs w:val="24"/>
+        </w:rPr>
+      </w:pPr>
+      <w:r>
+        <w:rPr>
+          <w:b/>
+          <w:bCs/>
+          <w:sz w:val="24"/>
+          <w:szCs w:val="24"/>
+        </w:rPr>
+        <w:t>When Keys are Needed:</w:t>
+      </w:r>
+    </w:p>
+    <w:p>
+      <w:pPr>
+        <w:numPr>
+          <w:ilvl w:val="0"/>
+          <w:numId w:val="11"/>
+        </w:numPr>
+        <w:shd w:val="clear" w:color="auto" w:fill="FFFFFF"/>
+        <w:spacing w:after="0" w:line="240" w:lineRule="auto"/>
+        <w:rPr>
+          <w:rFonts w:ascii="Arial" w:eastAsia="Times New Roman" w:hAnsi="Arial" w:cs="Arial"/>
+          <w:color w:val="0A0A0A"/>
+          <w:kern w:val="0"/>
+          <w:sz w:val="24"/>
+          <w:szCs w:val="24"/>
+          <w:lang w:eastAsia="en-IN"/>
+          <w14:ligatures w14:val="none"/>
+        </w:rPr>
+      </w:pPr>
+      <w:r>
+        <w:rPr>
+          <w:rFonts w:ascii="Arial" w:eastAsia="Times New Roman" w:hAnsi="Arial" w:cs="Arial"/>
+          <w:color w:val="0A0A0A"/>
+          <w:kern w:val="0"/>
+          <w:sz w:val="24"/>
+          <w:szCs w:val="24"/>
+          <w:lang w:eastAsia="en-IN"/>
+          <w14:ligatures w14:val="none"/>
+        </w:rPr>
+        <w:t>Mapping over an array to render a list of items</w:t>
+      </w:r>
+    </w:p>
+    <w:p>
+      <w:pPr>
+        <w:shd w:val="clear" w:color="auto" w:fill="FFFFFF"/>
+        <w:spacing w:after="0" w:line="240" w:lineRule="auto"/>
+        <w:ind w:left="1352"/>
+        <w:rPr>
+          <w:rFonts w:ascii="Arial" w:eastAsia="Times New Roman" w:hAnsi="Arial" w:cs="Arial"/>
+          <w:i/>
+          <w:iCs/>
+          <w:color w:val="388600"/>
+          <w:kern w:val="0"/>
+          <w:lang w:eastAsia="en-IN"/>
+          <w14:ligatures w14:val="none"/>
+        </w:rPr>
+      </w:pPr>
+      <w:r>
+        <w:rPr>
+          <w:rFonts w:ascii="Arial" w:eastAsia="Times New Roman" w:hAnsi="Arial" w:cs="Arial"/>
+          <w:i/>
+          <w:iCs/>
+          <w:color w:val="388600"/>
+          <w:kern w:val="0"/>
+          <w:lang w:eastAsia="en-IN"/>
+          <w14:ligatures w14:val="none"/>
+        </w:rPr>
+        <w:t>&lt;ul&gt;</w:t>
+      </w:r>
+      <w:r>
+        <w:rPr>
+          <w:rFonts w:ascii="Arial" w:eastAsia="Times New Roman" w:hAnsi="Arial" w:cs="Arial"/>
+          <w:i/>
+          <w:iCs/>
+          <w:color w:val="388600"/>
+          <w:kern w:val="0"/>
+          <w:lang w:eastAsia="en-IN"/>
+          <w14:ligatures w14:val="none"/>
+        </w:rPr>
+        <w:br/>
+        <w:t xml:space="preserve">   </w:t>
+      </w:r>
+      <w:proofErr w:type="gramStart"/>
+      <w:r>
+        <w:rPr>
+          <w:rFonts w:ascii="Arial" w:eastAsia="Times New Roman" w:hAnsi="Arial" w:cs="Arial"/>
+          <w:i/>
+          <w:iCs/>
+          <w:color w:val="388600"/>
+          <w:kern w:val="0"/>
+          <w:lang w:eastAsia="en-IN"/>
+          <w14:ligatures w14:val="none"/>
+        </w:rPr>
+        <w:t xml:space="preserve">   {</w:t>
+      </w:r>
+      <w:proofErr w:type="spellStart"/>
+      <w:r>
+        <w:rPr>
+          <w:rFonts w:ascii="Arial" w:eastAsia="Times New Roman" w:hAnsi="Arial" w:cs="Arial"/>
+          <w:i/>
+          <w:iCs/>
+          <w:color w:val="388600"/>
+          <w:kern w:val="0"/>
+          <w:lang w:eastAsia="en-IN"/>
+          <w14:ligatures w14:val="none"/>
+        </w:rPr>
+        <w:t>items.map</w:t>
+      </w:r>
+      <w:proofErr w:type="spellEnd"/>
+      <w:r>
+        <w:rPr>
+          <w:rFonts w:ascii="Arial" w:eastAsia="Times New Roman" w:hAnsi="Arial" w:cs="Arial"/>
+          <w:i/>
+          <w:iCs/>
+          <w:color w:val="388600"/>
+          <w:kern w:val="0"/>
+          <w:lang w:eastAsia="en-IN"/>
+          <w14:ligatures w14:val="none"/>
+        </w:rPr>
+        <w:t>(</w:t>
+      </w:r>
+      <w:proofErr w:type="gramEnd"/>
+      <w:r>
+        <w:rPr>
+          <w:rFonts w:ascii="Arial" w:eastAsia="Times New Roman" w:hAnsi="Arial" w:cs="Arial"/>
+          <w:i/>
+          <w:iCs/>
+          <w:color w:val="388600"/>
+          <w:kern w:val="0"/>
+          <w:lang w:eastAsia="en-IN"/>
+          <w14:ligatures w14:val="none"/>
+        </w:rPr>
+        <w:t>item =&gt; (</w:t>
+      </w:r>
+      <w:r>
+        <w:rPr>
+          <w:rFonts w:ascii="Arial" w:eastAsia="Times New Roman" w:hAnsi="Arial" w:cs="Arial"/>
+          <w:i/>
+          <w:iCs/>
+          <w:color w:val="388600"/>
+          <w:kern w:val="0"/>
+          <w:lang w:eastAsia="en-IN"/>
+          <w14:ligatures w14:val="none"/>
+        </w:rPr>
+        <w:br/>
+        <w:t xml:space="preserve">        &lt;li key={item.id}&gt;{</w:t>
+      </w:r>
+      <w:proofErr w:type="gramStart"/>
+      <w:r>
+        <w:rPr>
+          <w:rFonts w:ascii="Arial" w:eastAsia="Times New Roman" w:hAnsi="Arial" w:cs="Arial"/>
+          <w:i/>
+          <w:iCs/>
+          <w:color w:val="388600"/>
+          <w:kern w:val="0"/>
+          <w:lang w:eastAsia="en-IN"/>
+          <w14:ligatures w14:val="none"/>
+        </w:rPr>
+        <w:t>item.name}&lt;</w:t>
+      </w:r>
+      <w:proofErr w:type="gramEnd"/>
+      <w:r>
+        <w:rPr>
+          <w:rFonts w:ascii="Arial" w:eastAsia="Times New Roman" w:hAnsi="Arial" w:cs="Arial"/>
+          <w:i/>
+          <w:iCs/>
+          <w:color w:val="388600"/>
+          <w:kern w:val="0"/>
+          <w:lang w:eastAsia="en-IN"/>
+          <w14:ligatures w14:val="none"/>
+        </w:rPr>
+        <w:t>/li&gt;</w:t>
+      </w:r>
+      <w:r>
+        <w:rPr>
+          <w:rFonts w:ascii="Arial" w:eastAsia="Times New Roman" w:hAnsi="Arial" w:cs="Arial"/>
+          <w:i/>
+          <w:iCs/>
+          <w:color w:val="388600"/>
+          <w:kern w:val="0"/>
+          <w:lang w:eastAsia="en-IN"/>
+          <w14:ligatures w14:val="none"/>
+        </w:rPr>
+        <w:br/>
+        <w:t xml:space="preserve">      ))}</w:t>
+      </w:r>
+      <w:r>
+        <w:rPr>
+          <w:rFonts w:ascii="Arial" w:eastAsia="Times New Roman" w:hAnsi="Arial" w:cs="Arial"/>
+          <w:i/>
+          <w:iCs/>
+          <w:color w:val="388600"/>
+          <w:kern w:val="0"/>
+          <w:lang w:eastAsia="en-IN"/>
+          <w14:ligatures w14:val="none"/>
+        </w:rPr>
+        <w:br/>
+        <w:t xml:space="preserve">    &lt;/ul&gt;</w:t>
+      </w:r>
+    </w:p>
+    <w:p>
+      <w:pPr>
+        <w:numPr>
+          <w:ilvl w:val="0"/>
+          <w:numId w:val="11"/>
+        </w:numPr>
+        <w:shd w:val="clear" w:color="auto" w:fill="FFFFFF"/>
+        <w:spacing w:after="0" w:line="360" w:lineRule="atLeast"/>
+        <w:rPr>
+          <w:rFonts w:ascii="Arial" w:eastAsia="Times New Roman" w:hAnsi="Arial" w:cs="Arial"/>
+          <w:color w:val="0A0A0A"/>
+          <w:kern w:val="0"/>
+          <w:sz w:val="24"/>
+          <w:szCs w:val="24"/>
+          <w:lang w:eastAsia="en-IN"/>
+          <w14:ligatures w14:val="none"/>
+        </w:rPr>
+      </w:pPr>
+      <w:r>
+        <w:rPr>
+          <w:rFonts w:ascii="Arial" w:eastAsia="Times New Roman" w:hAnsi="Arial" w:cs="Arial"/>
+          <w:color w:val="0A0A0A"/>
+          <w:kern w:val="0"/>
+          <w:sz w:val="24"/>
+          <w:szCs w:val="24"/>
+          <w:lang w:eastAsia="en-IN"/>
+          <w14:ligatures w14:val="none"/>
+        </w:rPr>
+        <w:t>Creating a list of components based on data:</w:t>
+      </w:r>
+    </w:p>
+    <w:p>
+      <w:pPr>
+        <w:shd w:val="clear" w:color="auto" w:fill="FFFFFF"/>
+        <w:spacing w:after="0" w:line="240" w:lineRule="auto"/>
+        <w:ind w:left="1352"/>
+        <w:rPr>
+          <w:rFonts w:ascii="Arial" w:eastAsia="Times New Roman" w:hAnsi="Arial" w:cs="Arial"/>
+          <w:i/>
+          <w:iCs/>
+          <w:color w:val="388600"/>
+          <w:kern w:val="0"/>
+          <w:lang w:eastAsia="en-IN"/>
+          <w14:ligatures w14:val="none"/>
+        </w:rPr>
+      </w:pPr>
+      <w:r>
+        <w:rPr>
+          <w:rFonts w:ascii="Arial" w:eastAsia="Times New Roman" w:hAnsi="Arial" w:cs="Arial"/>
+          <w:i/>
+          <w:iCs/>
+          <w:color w:val="388600"/>
+          <w:kern w:val="0"/>
+          <w:lang w:eastAsia="en-IN"/>
+          <w14:ligatures w14:val="none"/>
+        </w:rPr>
+        <w:t>{</w:t>
+      </w:r>
+    </w:p>
+    <w:p>
+      <w:pPr>
+        <w:shd w:val="clear" w:color="auto" w:fill="FFFFFF"/>
+        <w:spacing w:after="0" w:line="240" w:lineRule="auto"/>
+        <w:ind w:left="1352"/>
+        <w:rPr>
+          <w:rFonts w:ascii="Courier New" w:hAnsi="Courier New" w:cs="Courier New"/>
+          <w:color w:val="0A0A0A"/>
+          <w:sz w:val="21"/>
+          <w:szCs w:val="21"/>
+        </w:rPr>
+      </w:pPr>
+      <w:r>
+        <w:rPr>
+          <w:rFonts w:ascii="Arial" w:eastAsia="Times New Roman" w:hAnsi="Arial" w:cs="Arial"/>
+          <w:i/>
+          <w:iCs/>
+          <w:color w:val="388600"/>
+          <w:kern w:val="0"/>
+          <w:lang w:eastAsia="en-IN"/>
+          <w14:ligatures w14:val="none"/>
+        </w:rPr>
+        <w:t xml:space="preserve"> </w:t>
+      </w:r>
+      <w:proofErr w:type="spellStart"/>
+      <w:proofErr w:type="gramStart"/>
+      <w:r>
+        <w:rPr>
+          <w:rFonts w:ascii="Arial" w:eastAsia="Times New Roman" w:hAnsi="Arial" w:cs="Arial"/>
+          <w:i/>
+          <w:iCs/>
+          <w:color w:val="388600"/>
+          <w:kern w:val="0"/>
+          <w:lang w:eastAsia="en-IN"/>
+          <w14:ligatures w14:val="none"/>
+        </w:rPr>
+        <w:t>users.map</w:t>
+      </w:r>
+      <w:proofErr w:type="spellEnd"/>
+      <w:r>
+        <w:rPr>
+          <w:rFonts w:ascii="Arial" w:eastAsia="Times New Roman" w:hAnsi="Arial" w:cs="Arial"/>
+          <w:i/>
+          <w:iCs/>
+          <w:color w:val="388600"/>
+          <w:kern w:val="0"/>
+          <w:lang w:eastAsia="en-IN"/>
+          <w14:ligatures w14:val="none"/>
+        </w:rPr>
+        <w:t>(</w:t>
+      </w:r>
+      <w:proofErr w:type="gramEnd"/>
+      <w:r>
+        <w:rPr>
+          <w:rFonts w:ascii="Arial" w:eastAsia="Times New Roman" w:hAnsi="Arial" w:cs="Arial"/>
+          <w:i/>
+          <w:iCs/>
+          <w:color w:val="388600"/>
+          <w:kern w:val="0"/>
+          <w:lang w:eastAsia="en-IN"/>
+          <w14:ligatures w14:val="none"/>
+        </w:rPr>
+        <w:t>user =&gt; (</w:t>
+      </w:r>
+      <w:r>
+        <w:rPr>
+          <w:rFonts w:ascii="Arial" w:eastAsia="Times New Roman" w:hAnsi="Arial" w:cs="Arial"/>
+          <w:i/>
+          <w:iCs/>
+          <w:color w:val="388600"/>
+          <w:kern w:val="0"/>
+          <w:lang w:eastAsia="en-IN"/>
+          <w14:ligatures w14:val="none"/>
+        </w:rPr>
+        <w:br/>
+        <w:t xml:space="preserve">      &lt;</w:t>
+      </w:r>
+      <w:proofErr w:type="spellStart"/>
+      <w:r>
+        <w:rPr>
+          <w:rFonts w:ascii="Arial" w:eastAsia="Times New Roman" w:hAnsi="Arial" w:cs="Arial"/>
+          <w:i/>
+          <w:iCs/>
+          <w:color w:val="388600"/>
+          <w:kern w:val="0"/>
+          <w:lang w:eastAsia="en-IN"/>
+          <w14:ligatures w14:val="none"/>
+        </w:rPr>
+        <w:t>UserCard</w:t>
+      </w:r>
+      <w:proofErr w:type="spellEnd"/>
+      <w:r>
+        <w:rPr>
+          <w:rFonts w:ascii="Arial" w:eastAsia="Times New Roman" w:hAnsi="Arial" w:cs="Arial"/>
+          <w:i/>
+          <w:iCs/>
+          <w:color w:val="388600"/>
+          <w:kern w:val="0"/>
+          <w:lang w:eastAsia="en-IN"/>
+          <w14:ligatures w14:val="none"/>
+        </w:rPr>
+        <w:t xml:space="preserve"> key={user.id} user={user} /&gt;</w:t>
+      </w:r>
+      <w:r>
+        <w:rPr>
+          <w:rFonts w:ascii="Courier New" w:hAnsi="Courier New" w:cs="Courier New"/>
+          <w:color w:val="0A0A0A"/>
+          <w:sz w:val="21"/>
+          <w:szCs w:val="21"/>
+        </w:rPr>
+        <w:t xml:space="preserve"> </w:t>
+      </w:r>
+    </w:p>
+    <w:p>
+      <w:pPr>
+        <w:shd w:val="clear" w:color="auto" w:fill="FFFFFF"/>
+        <w:spacing w:after="0" w:line="240" w:lineRule="auto"/>
+        <w:ind w:left="1352"/>
+        <w:rPr>
+          <w:rFonts w:ascii="Arial" w:eastAsia="Times New Roman" w:hAnsi="Arial" w:cs="Arial"/>
+          <w:i/>
+          <w:iCs/>
+          <w:color w:val="388600"/>
+          <w:kern w:val="0"/>
+          <w:lang w:eastAsia="en-IN"/>
+          <w14:ligatures w14:val="none"/>
+        </w:rPr>
+      </w:pPr>
+      <w:r>
+        <w:rPr>
+          <w:rFonts w:ascii="Arial" w:eastAsia="Times New Roman" w:hAnsi="Arial" w:cs="Arial"/>
+          <w:i/>
+          <w:iCs/>
+          <w:color w:val="388600"/>
+          <w:kern w:val="0"/>
+          <w:lang w:eastAsia="en-IN"/>
+          <w14:ligatures w14:val="none"/>
+        </w:rPr>
+        <w:t>))}</w:t>
+      </w:r>
+    </w:p>
+    <w:p>
+      <w:pPr>
+        <w:pStyle w:val="ListParagraph"/>
+        <w:ind w:left="360"/>
+        <w:rPr>
+          <w:sz w:val="24"/>
+          <w:szCs w:val="24"/>
+        </w:rPr>
+      </w:pPr>
+    </w:p>
+    <w:p>
+      <w:pPr>
+        <w:pStyle w:val="ListParagraph"/>
+        <w:numPr>
+          <w:ilvl w:val="0"/>
+          <w:numId w:val="2"/>
+        </w:numPr>
+        <w:rPr>
+          <w:b/>
+          <w:bCs/>
+          <w:sz w:val="24"/>
+          <w:szCs w:val="24"/>
+        </w:rPr>
+      </w:pPr>
+      <w:r>
+        <w:rPr>
+          <w:b/>
+          <w:bCs/>
+          <w:sz w:val="24"/>
+          <w:szCs w:val="24"/>
+        </w:rPr>
+        <w:t>Can we use index as keys in React?</w:t>
+      </w:r>
+    </w:p>
+    <w:p>
+      <w:pPr>
+        <w:pStyle w:val="ListParagraph"/>
+        <w:ind w:left="360"/>
+        <w:rPr>
+          <w:sz w:val="24"/>
+          <w:szCs w:val="24"/>
+        </w:rPr>
+      </w:pPr>
+      <w:r>
+        <w:rPr>
+          <w:sz w:val="24"/>
+          <w:szCs w:val="24"/>
+        </w:rPr>
+        <w:t xml:space="preserve">It is generally considered an </w:t>
+      </w:r>
+      <w:r>
+        <w:rPr>
+          <w:color w:val="C00000"/>
+          <w:sz w:val="24"/>
+          <w:szCs w:val="24"/>
+        </w:rPr>
+        <w:t xml:space="preserve">anti-pattern </w:t>
+      </w:r>
+      <w:r>
+        <w:rPr>
+          <w:sz w:val="24"/>
+          <w:szCs w:val="24"/>
+        </w:rPr>
+        <w:t xml:space="preserve">and </w:t>
+      </w:r>
+      <w:r>
+        <w:rPr>
+          <w:color w:val="C00000"/>
+          <w:sz w:val="24"/>
+          <w:szCs w:val="24"/>
+        </w:rPr>
+        <w:t>should be avoided</w:t>
+      </w:r>
+      <w:r>
+        <w:rPr>
+          <w:sz w:val="24"/>
+          <w:szCs w:val="24"/>
+        </w:rPr>
+        <w:t xml:space="preserve"> in </w:t>
+      </w:r>
+      <w:r>
+        <w:rPr>
+          <w:color w:val="C00000"/>
+          <w:sz w:val="24"/>
+          <w:szCs w:val="24"/>
+        </w:rPr>
+        <w:t>most cases</w:t>
+      </w:r>
+      <w:r>
+        <w:rPr>
+          <w:sz w:val="24"/>
+          <w:szCs w:val="24"/>
+        </w:rPr>
+        <w:t>, particularly when the list items can be added, removed, or reordered. </w:t>
+      </w:r>
+    </w:p>
+    <w:p>
+      <w:pPr>
+        <w:pStyle w:val="ListParagraph"/>
+        <w:ind w:left="360"/>
+        <w:rPr>
+          <w:sz w:val="24"/>
+          <w:szCs w:val="24"/>
+        </w:rPr>
+      </w:pPr>
+      <w:r>
+        <w:rPr>
+          <w:sz w:val="24"/>
+          <w:szCs w:val="24"/>
+        </w:rPr>
+        <w:t xml:space="preserve">The </w:t>
+      </w:r>
+      <w:r>
+        <w:rPr>
+          <w:color w:val="C00000"/>
+          <w:sz w:val="24"/>
+          <w:szCs w:val="24"/>
+        </w:rPr>
+        <w:t xml:space="preserve">best approach </w:t>
+      </w:r>
+      <w:r>
+        <w:rPr>
+          <w:sz w:val="24"/>
+          <w:szCs w:val="24"/>
+        </w:rPr>
+        <w:t xml:space="preserve">is to </w:t>
+      </w:r>
+      <w:r>
+        <w:rPr>
+          <w:color w:val="C00000"/>
+          <w:sz w:val="24"/>
+          <w:szCs w:val="24"/>
+        </w:rPr>
+        <w:t xml:space="preserve">use a stable, unique identifier </w:t>
+      </w:r>
+      <w:r>
+        <w:rPr>
+          <w:sz w:val="24"/>
+          <w:szCs w:val="24"/>
+        </w:rPr>
+        <w:t>provided by your data for each item (e.g., a database ID).</w:t>
+      </w:r>
+    </w:p>
+    <w:p>
+      <w:pPr>
+        <w:pStyle w:val="ListParagraph"/>
+        <w:numPr>
+          <w:ilvl w:val="0"/>
+          <w:numId w:val="2"/>
+        </w:numPr>
+        <w:rPr>
+          <w:b/>
+          <w:bCs/>
+          <w:sz w:val="24"/>
+          <w:szCs w:val="24"/>
+        </w:rPr>
+      </w:pPr>
+      <w:r>
+        <w:rPr>
+          <w:b/>
+          <w:bCs/>
+          <w:sz w:val="24"/>
+          <w:szCs w:val="24"/>
+        </w:rPr>
+        <w:t xml:space="preserve">What </w:t>
+      </w:r>
+      <w:proofErr w:type="gramStart"/>
+      <w:r>
+        <w:rPr>
+          <w:b/>
+          <w:bCs/>
+          <w:sz w:val="24"/>
+          <w:szCs w:val="24"/>
+        </w:rPr>
+        <w:t>is</w:t>
+      </w:r>
+      <w:proofErr w:type="gramEnd"/>
+      <w:r>
+        <w:rPr>
+          <w:b/>
+          <w:bCs/>
+          <w:sz w:val="24"/>
+          <w:szCs w:val="24"/>
+        </w:rPr>
+        <w:t xml:space="preserve"> props in React?</w:t>
+      </w:r>
+    </w:p>
+    <w:p>
+      <w:pPr>
+        <w:pStyle w:val="ListParagraph"/>
+        <w:ind w:left="360"/>
+        <w:rPr>
+          <w:sz w:val="24"/>
+          <w:szCs w:val="24"/>
+        </w:rPr>
+      </w:pPr>
+      <w:r>
+        <w:rPr>
+          <w:sz w:val="24"/>
+          <w:szCs w:val="24"/>
+        </w:rPr>
+        <w:t>Short form for properties. To dynamically send data to a component we use props</w:t>
+      </w:r>
+      <w:r>
+        <w:rPr>
+          <w:sz w:val="24"/>
+          <w:szCs w:val="24"/>
+        </w:rPr>
+        <w:t>.</w:t>
+      </w:r>
+    </w:p>
+    <w:p>
+      <w:pPr>
+        <w:pStyle w:val="ListParagraph"/>
+        <w:ind w:left="360"/>
+        <w:rPr>
+          <w:sz w:val="24"/>
+          <w:szCs w:val="24"/>
+        </w:rPr>
+      </w:pPr>
+      <w:r>
+        <w:rPr>
+          <w:sz w:val="24"/>
+          <w:szCs w:val="24"/>
+        </w:rPr>
+        <w:t xml:space="preserve"> They are essentially </w:t>
+      </w:r>
+      <w:r>
+        <w:rPr>
+          <w:color w:val="C00000"/>
+          <w:sz w:val="24"/>
+          <w:szCs w:val="24"/>
+        </w:rPr>
+        <w:t>arguments or inputs t</w:t>
+      </w:r>
+      <w:r>
+        <w:rPr>
+          <w:sz w:val="24"/>
+          <w:szCs w:val="24"/>
+        </w:rPr>
+        <w:t xml:space="preserve">hat you </w:t>
+      </w:r>
+      <w:r>
+        <w:rPr>
+          <w:color w:val="C00000"/>
+          <w:sz w:val="24"/>
+          <w:szCs w:val="24"/>
+        </w:rPr>
+        <w:t>provide to a component</w:t>
+      </w:r>
+      <w:r>
+        <w:rPr>
+          <w:sz w:val="24"/>
+          <w:szCs w:val="24"/>
+        </w:rPr>
+        <w:t xml:space="preserve"> to </w:t>
+      </w:r>
+      <w:r>
+        <w:rPr>
+          <w:color w:val="C00000"/>
+          <w:sz w:val="24"/>
+          <w:szCs w:val="24"/>
+        </w:rPr>
+        <w:t xml:space="preserve">customize </w:t>
+      </w:r>
+      <w:r>
+        <w:rPr>
+          <w:sz w:val="24"/>
+          <w:szCs w:val="24"/>
+        </w:rPr>
+        <w:t>its behavior or content.</w:t>
+      </w:r>
+    </w:p>
+    <w:p>
+      <w:pPr>
+        <w:pStyle w:val="ListParagraph"/>
+        <w:ind w:left="360"/>
+        <w:rPr>
+          <w:b/>
+          <w:bCs/>
+          <w:sz w:val="24"/>
+          <w:szCs w:val="24"/>
+        </w:rPr>
+      </w:pPr>
+      <w:r>
+        <w:rPr>
+          <w:b/>
+          <w:bCs/>
+          <w:sz w:val="24"/>
+          <w:szCs w:val="24"/>
+        </w:rPr>
+        <w:t>Receiving</w:t>
+      </w:r>
+      <w:r>
+        <w:rPr>
+          <w:b/>
+          <w:bCs/>
+          <w:sz w:val="24"/>
+          <w:szCs w:val="24"/>
+        </w:rPr>
+        <w:t xml:space="preserve">: </w:t>
+      </w:r>
+    </w:p>
+    <w:p>
+      <w:pPr>
+        <w:pStyle w:val="ListParagraph"/>
+        <w:ind w:left="360"/>
+        <w:rPr>
+          <w:rFonts w:ascii="Arial" w:eastAsia="Times New Roman" w:hAnsi="Arial" w:cs="Arial"/>
+          <w:i/>
+          <w:iCs/>
+          <w:color w:val="388600"/>
+          <w:kern w:val="0"/>
+          <w:lang w:eastAsia="en-IN"/>
+          <w14:ligatures w14:val="none"/>
+        </w:rPr>
+      </w:pPr>
+      <w:r>
+        <w:rPr>
+          <w:rFonts w:ascii="Arial" w:eastAsia="Times New Roman" w:hAnsi="Arial" w:cs="Arial"/>
+          <w:i/>
+          <w:iCs/>
+          <w:color w:val="388600"/>
+          <w:kern w:val="0"/>
+          <w:lang w:eastAsia="en-IN"/>
+          <w14:ligatures w14:val="none"/>
+        </w:rPr>
+        <w:lastRenderedPageBreak/>
+        <w:t xml:space="preserve"> const</w:t>
+      </w:r>
+      <w:r>
+        <w:rPr>
+          <w:rFonts w:ascii="Arial" w:eastAsia="Times New Roman" w:hAnsi="Arial" w:cs="Arial"/>
+          <w:i/>
+          <w:iCs/>
+          <w:color w:val="388600"/>
+          <w:kern w:val="0"/>
+          <w:lang w:eastAsia="en-IN"/>
+          <w14:ligatures w14:val="none"/>
+        </w:rPr>
+        <w:t xml:space="preserve"> </w:t>
+      </w:r>
+      <w:proofErr w:type="spellStart"/>
+      <w:r>
+        <w:rPr>
+          <w:rFonts w:ascii="Arial" w:eastAsia="Times New Roman" w:hAnsi="Arial" w:cs="Arial"/>
+          <w:i/>
+          <w:iCs/>
+          <w:color w:val="388600"/>
+          <w:kern w:val="0"/>
+          <w:lang w:eastAsia="en-IN"/>
+          <w14:ligatures w14:val="none"/>
+        </w:rPr>
+        <w:t>ChildComponent</w:t>
+      </w:r>
+      <w:proofErr w:type="spellEnd"/>
+      <w:r>
+        <w:rPr>
+          <w:rFonts w:ascii="Arial" w:eastAsia="Times New Roman" w:hAnsi="Arial" w:cs="Arial"/>
+          <w:i/>
+          <w:iCs/>
+          <w:color w:val="388600"/>
+          <w:kern w:val="0"/>
+          <w:lang w:eastAsia="en-IN"/>
+          <w14:ligatures w14:val="none"/>
+        </w:rPr>
+        <w:t>(props) {</w:t>
+      </w:r>
+      <w:r>
+        <w:rPr>
+          <w:rFonts w:ascii="Arial" w:eastAsia="Times New Roman" w:hAnsi="Arial" w:cs="Arial"/>
+          <w:i/>
+          <w:iCs/>
+          <w:color w:val="388600"/>
+          <w:kern w:val="0"/>
+          <w:lang w:eastAsia="en-IN"/>
+          <w14:ligatures w14:val="none"/>
+        </w:rPr>
+        <w:br/>
+        <w:t xml:space="preserve">          </w:t>
+      </w:r>
+      <w:r>
+        <w:rPr>
+          <w:rFonts w:ascii="Arial" w:eastAsia="Times New Roman" w:hAnsi="Arial" w:cs="Arial"/>
+          <w:i/>
+          <w:iCs/>
+          <w:color w:val="388600"/>
+          <w:kern w:val="0"/>
+          <w:lang w:eastAsia="en-IN"/>
+          <w14:ligatures w14:val="none"/>
+        </w:rPr>
+        <w:t xml:space="preserve">           </w:t>
+      </w:r>
+      <w:r>
+        <w:rPr>
+          <w:rFonts w:ascii="Arial" w:eastAsia="Times New Roman" w:hAnsi="Arial" w:cs="Arial"/>
+          <w:i/>
+          <w:iCs/>
+          <w:color w:val="388600"/>
+          <w:kern w:val="0"/>
+          <w:lang w:eastAsia="en-IN"/>
+          <w14:ligatures w14:val="none"/>
+        </w:rPr>
+        <w:t>return (</w:t>
+      </w:r>
+      <w:r>
+        <w:rPr>
+          <w:rFonts w:ascii="Arial" w:eastAsia="Times New Roman" w:hAnsi="Arial" w:cs="Arial"/>
+          <w:i/>
+          <w:iCs/>
+          <w:color w:val="388600"/>
+          <w:kern w:val="0"/>
+          <w:lang w:eastAsia="en-IN"/>
+          <w14:ligatures w14:val="none"/>
+        </w:rPr>
+        <w:br/>
+        <w:t xml:space="preserve">            </w:t>
+      </w:r>
+      <w:r>
+        <w:rPr>
+          <w:rFonts w:ascii="Arial" w:eastAsia="Times New Roman" w:hAnsi="Arial" w:cs="Arial"/>
+          <w:i/>
+          <w:iCs/>
+          <w:color w:val="388600"/>
+          <w:kern w:val="0"/>
+          <w:lang w:eastAsia="en-IN"/>
+          <w14:ligatures w14:val="none"/>
+        </w:rPr>
+        <w:t xml:space="preserve">           </w:t>
+      </w:r>
+      <w:r>
+        <w:rPr>
+          <w:rFonts w:ascii="Arial" w:eastAsia="Times New Roman" w:hAnsi="Arial" w:cs="Arial"/>
+          <w:i/>
+          <w:iCs/>
+          <w:color w:val="388600"/>
+          <w:kern w:val="0"/>
+          <w:lang w:eastAsia="en-IN"/>
+          <w14:ligatures w14:val="none"/>
+        </w:rPr>
+        <w:t>&lt;p&gt;Hello, {props.name}! You are {</w:t>
+      </w:r>
+      <w:proofErr w:type="spellStart"/>
+      <w:r>
+        <w:rPr>
+          <w:rFonts w:ascii="Arial" w:eastAsia="Times New Roman" w:hAnsi="Arial" w:cs="Arial"/>
+          <w:i/>
+          <w:iCs/>
+          <w:color w:val="388600"/>
+          <w:kern w:val="0"/>
+          <w:lang w:eastAsia="en-IN"/>
+          <w14:ligatures w14:val="none"/>
+        </w:rPr>
+        <w:t>props.age</w:t>
+      </w:r>
+      <w:proofErr w:type="spellEnd"/>
+      <w:r>
+        <w:rPr>
+          <w:rFonts w:ascii="Arial" w:eastAsia="Times New Roman" w:hAnsi="Arial" w:cs="Arial"/>
+          <w:i/>
+          <w:iCs/>
+          <w:color w:val="388600"/>
+          <w:kern w:val="0"/>
+          <w:lang w:eastAsia="en-IN"/>
+          <w14:ligatures w14:val="none"/>
+        </w:rPr>
+        <w:t xml:space="preserve">} years </w:t>
+      </w:r>
+      <w:proofErr w:type="gramStart"/>
+      <w:r>
+        <w:rPr>
+          <w:rFonts w:ascii="Arial" w:eastAsia="Times New Roman" w:hAnsi="Arial" w:cs="Arial"/>
+          <w:i/>
+          <w:iCs/>
+          <w:color w:val="388600"/>
+          <w:kern w:val="0"/>
+          <w:lang w:eastAsia="en-IN"/>
+          <w14:ligatures w14:val="none"/>
+        </w:rPr>
+        <w:t>old.&lt;</w:t>
+      </w:r>
+      <w:proofErr w:type="gramEnd"/>
+      <w:r>
+        <w:rPr>
+          <w:rFonts w:ascii="Arial" w:eastAsia="Times New Roman" w:hAnsi="Arial" w:cs="Arial"/>
+          <w:i/>
+          <w:iCs/>
+          <w:color w:val="388600"/>
+          <w:kern w:val="0"/>
+          <w:lang w:eastAsia="en-IN"/>
+          <w14:ligatures w14:val="none"/>
+        </w:rPr>
+        <w:t>/p&gt;</w:t>
+      </w:r>
+      <w:r>
+        <w:rPr>
+          <w:rFonts w:ascii="Arial" w:eastAsia="Times New Roman" w:hAnsi="Arial" w:cs="Arial"/>
+          <w:i/>
+          <w:iCs/>
+          <w:color w:val="388600"/>
+          <w:kern w:val="0"/>
+          <w:lang w:eastAsia="en-IN"/>
+          <w14:ligatures w14:val="none"/>
+        </w:rPr>
+        <w:br/>
+        <w:t xml:space="preserve">          </w:t>
+      </w:r>
+      <w:r>
+        <w:rPr>
+          <w:rFonts w:ascii="Arial" w:eastAsia="Times New Roman" w:hAnsi="Arial" w:cs="Arial"/>
+          <w:i/>
+          <w:iCs/>
+          <w:color w:val="388600"/>
+          <w:kern w:val="0"/>
+          <w:lang w:eastAsia="en-IN"/>
+          <w14:ligatures w14:val="none"/>
+        </w:rPr>
+        <w:t xml:space="preserve">                 </w:t>
+      </w:r>
+      <w:r>
+        <w:rPr>
+          <w:rFonts w:ascii="Arial" w:eastAsia="Times New Roman" w:hAnsi="Arial" w:cs="Arial"/>
+          <w:i/>
+          <w:iCs/>
+          <w:color w:val="388600"/>
+          <w:kern w:val="0"/>
+          <w:lang w:eastAsia="en-IN"/>
+          <w14:ligatures w14:val="none"/>
+        </w:rPr>
+        <w:t>);</w:t>
+      </w:r>
+      <w:r>
+        <w:rPr>
+          <w:rFonts w:ascii="Arial" w:eastAsia="Times New Roman" w:hAnsi="Arial" w:cs="Arial"/>
+          <w:i/>
+          <w:iCs/>
+          <w:color w:val="388600"/>
+          <w:kern w:val="0"/>
+          <w:lang w:eastAsia="en-IN"/>
+          <w14:ligatures w14:val="none"/>
+        </w:rPr>
+        <w:br/>
+        <w:t xml:space="preserve">        </w:t>
+      </w:r>
+      <w:r>
+        <w:rPr>
+          <w:rFonts w:ascii="Arial" w:eastAsia="Times New Roman" w:hAnsi="Arial" w:cs="Arial"/>
+          <w:i/>
+          <w:iCs/>
+          <w:color w:val="388600"/>
+          <w:kern w:val="0"/>
+          <w:lang w:eastAsia="en-IN"/>
+          <w14:ligatures w14:val="none"/>
+        </w:rPr>
+        <w:t xml:space="preserve">           </w:t>
+      </w:r>
+      <w:proofErr w:type="gramStart"/>
+      <w:r>
+        <w:rPr>
+          <w:rFonts w:ascii="Arial" w:eastAsia="Times New Roman" w:hAnsi="Arial" w:cs="Arial"/>
+          <w:i/>
+          <w:iCs/>
+          <w:color w:val="388600"/>
+          <w:kern w:val="0"/>
+          <w:lang w:eastAsia="en-IN"/>
+          <w14:ligatures w14:val="none"/>
+        </w:rPr>
+        <w:t xml:space="preserve">  </w:t>
+      </w:r>
+      <w:r>
+        <w:rPr>
+          <w:rFonts w:ascii="Arial" w:eastAsia="Times New Roman" w:hAnsi="Arial" w:cs="Arial"/>
+          <w:i/>
+          <w:iCs/>
+          <w:color w:val="388600"/>
+          <w:kern w:val="0"/>
+          <w:lang w:eastAsia="en-IN"/>
+          <w14:ligatures w14:val="none"/>
+        </w:rPr>
+        <w:t>}</w:t>
+      </w:r>
+      <w:proofErr w:type="gramEnd"/>
+    </w:p>
+    <w:p>
+      <w:pPr>
+        <w:pStyle w:val="ListParagraph"/>
+        <w:ind w:left="360"/>
+        <w:rPr>
+          <w:b/>
+          <w:bCs/>
+          <w:sz w:val="24"/>
+          <w:szCs w:val="24"/>
+        </w:rPr>
+      </w:pPr>
+      <w:r>
+        <w:rPr>
+          <w:b/>
+          <w:bCs/>
+          <w:sz w:val="24"/>
+          <w:szCs w:val="24"/>
+        </w:rPr>
+        <w:t>Passing</w:t>
+      </w:r>
+      <w:r>
+        <w:rPr>
+          <w:b/>
+          <w:bCs/>
+          <w:sz w:val="24"/>
+          <w:szCs w:val="24"/>
+        </w:rPr>
+        <w:t xml:space="preserve">: </w:t>
+      </w:r>
+      <w:r>
+        <w:rPr>
+          <w:rFonts w:ascii="Arial" w:eastAsia="Times New Roman" w:hAnsi="Arial" w:cs="Arial"/>
+          <w:i/>
+          <w:iCs/>
+          <w:color w:val="388600"/>
+          <w:kern w:val="0"/>
+          <w:lang w:eastAsia="en-IN"/>
+          <w14:ligatures w14:val="none"/>
+        </w:rPr>
+        <w:t>&lt;</w:t>
+      </w:r>
+      <w:proofErr w:type="spellStart"/>
+      <w:r>
+        <w:rPr>
+          <w:rFonts w:ascii="Arial" w:eastAsia="Times New Roman" w:hAnsi="Arial" w:cs="Arial"/>
+          <w:i/>
+          <w:iCs/>
+          <w:color w:val="388600"/>
+          <w:kern w:val="0"/>
+          <w:lang w:eastAsia="en-IN"/>
+          <w14:ligatures w14:val="none"/>
+        </w:rPr>
+        <w:t>ChildComponent</w:t>
+      </w:r>
+      <w:proofErr w:type="spellEnd"/>
+      <w:r>
+        <w:rPr>
+          <w:rFonts w:ascii="Arial" w:eastAsia="Times New Roman" w:hAnsi="Arial" w:cs="Arial"/>
+          <w:i/>
+          <w:iCs/>
+          <w:color w:val="388600"/>
+          <w:kern w:val="0"/>
+          <w:lang w:eastAsia="en-IN"/>
+          <w14:ligatures w14:val="none"/>
+        </w:rPr>
+        <w:t xml:space="preserve"> name</w:t>
+      </w:r>
+      <w:proofErr w:type="gramStart"/>
+      <w:r>
+        <w:rPr>
+          <w:rFonts w:ascii="Arial" w:eastAsia="Times New Roman" w:hAnsi="Arial" w:cs="Arial"/>
+          <w:i/>
+          <w:iCs/>
+          <w:color w:val="388600"/>
+          <w:kern w:val="0"/>
+          <w:lang w:eastAsia="en-IN"/>
+          <w14:ligatures w14:val="none"/>
+        </w:rPr>
+        <w:t>=”Meghna</w:t>
+      </w:r>
+      <w:proofErr w:type="gramEnd"/>
+      <w:r>
+        <w:rPr>
+          <w:rFonts w:ascii="Arial" w:eastAsia="Times New Roman" w:hAnsi="Arial" w:cs="Arial"/>
+          <w:i/>
+          <w:iCs/>
+          <w:color w:val="388600"/>
+          <w:kern w:val="0"/>
+          <w:lang w:eastAsia="en-IN"/>
+          <w14:ligatures w14:val="none"/>
+        </w:rPr>
+        <w:t>” age=”32</w:t>
+      </w:r>
+      <w:proofErr w:type="gramStart"/>
+      <w:r>
+        <w:rPr>
+          <w:rFonts w:ascii="Arial" w:eastAsia="Times New Roman" w:hAnsi="Arial" w:cs="Arial"/>
+          <w:i/>
+          <w:iCs/>
+          <w:color w:val="388600"/>
+          <w:kern w:val="0"/>
+          <w:lang w:eastAsia="en-IN"/>
+          <w14:ligatures w14:val="none"/>
+        </w:rPr>
+        <w:t>” ?</w:t>
+      </w:r>
+      <w:proofErr w:type="gramEnd"/>
+      <w:r>
+        <w:rPr>
+          <w:rFonts w:ascii="Arial" w:eastAsia="Times New Roman" w:hAnsi="Arial" w:cs="Arial"/>
+          <w:i/>
+          <w:iCs/>
+          <w:color w:val="388600"/>
+          <w:kern w:val="0"/>
+          <w:lang w:eastAsia="en-IN"/>
+          <w14:ligatures w14:val="none"/>
+        </w:rPr>
+        <w:t>&gt;</w:t>
+      </w:r>
+    </w:p>
+    <w:p>
+      <w:pPr>
+        <w:pStyle w:val="ListParagraph"/>
+        <w:ind w:left="360"/>
+        <w:rPr>
+          <w:b/>
+          <w:bCs/>
+          <w:sz w:val="24"/>
+          <w:szCs w:val="24"/>
+        </w:rPr>
+      </w:pPr>
+    </w:p>
+    <w:p>
+      <w:pPr>
+        <w:pStyle w:val="ListParagraph"/>
+        <w:numPr>
+          <w:ilvl w:val="0"/>
+          <w:numId w:val="2"/>
+        </w:numPr>
+        <w:rPr>
+          <w:b/>
+          <w:bCs/>
+          <w:sz w:val="24"/>
+          <w:szCs w:val="24"/>
+        </w:rPr>
+      </w:pPr>
+      <w:r>
+        <w:rPr>
+          <w:b/>
+          <w:bCs/>
+          <w:sz w:val="24"/>
+          <w:szCs w:val="24"/>
+        </w:rPr>
+        <w:t xml:space="preserve">What is a Config Driven </w:t>
+      </w:r>
+      <w:proofErr w:type="gramStart"/>
+      <w:r>
+        <w:rPr>
+          <w:b/>
+          <w:bCs/>
+          <w:sz w:val="24"/>
+          <w:szCs w:val="24"/>
+        </w:rPr>
+        <w:t>UI ?</w:t>
+      </w:r>
+      <w:proofErr w:type="gramEnd"/>
+      <w:r>
+        <w:rPr>
+          <w:b/>
+          <w:bCs/>
+          <w:sz w:val="24"/>
+          <w:szCs w:val="24"/>
+        </w:rPr>
+        <w:t xml:space="preserve"> </w:t>
+      </w:r>
+    </w:p>
+    <w:p>
+      <w:pPr>
+        <w:pStyle w:val="ListParagraph"/>
+        <w:numPr>
+          <w:ilvl w:val="0"/>
+          <w:numId w:val="11"/>
+        </w:numPr>
+        <w:rPr>
+          <w:sz w:val="24"/>
+          <w:szCs w:val="24"/>
+        </w:rPr>
+      </w:pPr>
+      <w:r>
+        <w:rPr>
+          <w:sz w:val="24"/>
+          <w:szCs w:val="24"/>
+        </w:rPr>
+        <w:t xml:space="preserve">A Config-Driven UI (Configuration-Driven User Interface) is a design pattern </w:t>
+      </w:r>
+      <w:r>
+        <w:rPr>
+          <w:color w:val="C00000"/>
+          <w:sz w:val="24"/>
+          <w:szCs w:val="24"/>
+        </w:rPr>
+        <w:t>where the structure, layout, and behavior of the user interface are defined by external configuration files or data structures</w:t>
+      </w:r>
+      <w:r>
+        <w:rPr>
+          <w:sz w:val="24"/>
+          <w:szCs w:val="24"/>
+        </w:rPr>
+        <w:t xml:space="preserve">, rather than being </w:t>
+      </w:r>
+      <w:r>
+        <w:rPr>
+          <w:color w:val="C00000"/>
+          <w:sz w:val="24"/>
+          <w:szCs w:val="24"/>
+        </w:rPr>
+        <w:t xml:space="preserve">hard-coded directly </w:t>
+      </w:r>
+      <w:r>
+        <w:rPr>
+          <w:sz w:val="24"/>
+          <w:szCs w:val="24"/>
+        </w:rPr>
+        <w:t xml:space="preserve">within the </w:t>
+      </w:r>
+      <w:r>
+        <w:rPr>
+          <w:color w:val="C00000"/>
+          <w:sz w:val="24"/>
+          <w:szCs w:val="24"/>
+        </w:rPr>
+        <w:t>application's source code</w:t>
+      </w:r>
+      <w:r>
+        <w:rPr>
+          <w:sz w:val="24"/>
+          <w:szCs w:val="24"/>
+        </w:rPr>
+        <w:t>. </w:t>
+      </w:r>
+    </w:p>
+    <w:p>
+      <w:pPr>
+        <w:pStyle w:val="ListParagraph"/>
+        <w:numPr>
+          <w:ilvl w:val="0"/>
+          <w:numId w:val="11"/>
+        </w:numPr>
+        <w:rPr>
+          <w:sz w:val="24"/>
+          <w:szCs w:val="24"/>
+        </w:rPr>
+      </w:pPr>
+      <w:r>
+        <w:rPr>
+          <w:sz w:val="24"/>
+          <w:szCs w:val="24"/>
+        </w:rPr>
+        <w:t xml:space="preserve">UI that is built and </w:t>
+      </w:r>
+      <w:r>
+        <w:rPr>
+          <w:color w:val="C00000"/>
+          <w:sz w:val="24"/>
+          <w:szCs w:val="24"/>
+        </w:rPr>
+        <w:t xml:space="preserve">configured using </w:t>
+      </w:r>
+      <w:r>
+        <w:rPr>
+          <w:sz w:val="24"/>
+          <w:szCs w:val="24"/>
+        </w:rPr>
+        <w:t xml:space="preserve">a </w:t>
+      </w:r>
+      <w:r>
+        <w:rPr>
+          <w:color w:val="C00000"/>
+          <w:sz w:val="24"/>
+          <w:szCs w:val="24"/>
+        </w:rPr>
+        <w:t xml:space="preserve">declaration configuration file </w:t>
+      </w:r>
+      <w:r>
+        <w:rPr>
+          <w:sz w:val="24"/>
+          <w:szCs w:val="24"/>
+        </w:rPr>
+        <w:t xml:space="preserve">or </w:t>
+      </w:r>
+      <w:r>
+        <w:rPr>
+          <w:color w:val="C00000"/>
+          <w:sz w:val="24"/>
+          <w:szCs w:val="24"/>
+        </w:rPr>
+        <w:t>data structure</w:t>
+      </w:r>
+      <w:r>
+        <w:rPr>
+          <w:sz w:val="24"/>
+          <w:szCs w:val="24"/>
+        </w:rPr>
+        <w:t xml:space="preserve">, </w:t>
+      </w:r>
+      <w:r>
+        <w:rPr>
+          <w:color w:val="C00000"/>
+          <w:sz w:val="24"/>
+          <w:szCs w:val="24"/>
+        </w:rPr>
+        <w:t xml:space="preserve">rather </w:t>
+      </w:r>
+      <w:r>
+        <w:rPr>
+          <w:sz w:val="24"/>
+          <w:szCs w:val="24"/>
+        </w:rPr>
+        <w:t xml:space="preserve">than </w:t>
+      </w:r>
+      <w:r>
+        <w:rPr>
+          <w:color w:val="C00000"/>
+          <w:sz w:val="24"/>
+          <w:szCs w:val="24"/>
+        </w:rPr>
+        <w:t>being hardcoded</w:t>
+      </w:r>
+      <w:r>
+        <w:rPr>
+          <w:sz w:val="24"/>
+          <w:szCs w:val="24"/>
+        </w:rPr>
+        <w:t>.</w:t>
+      </w:r>
+    </w:p>
+    <w:p>
+      <w:pPr>
+        <w:pStyle w:val="ListParagraph"/>
+        <w:numPr>
+          <w:ilvl w:val="0"/>
+          <w:numId w:val="11"/>
+        </w:numPr>
+        <w:rPr>
+          <w:sz w:val="24"/>
+          <w:szCs w:val="24"/>
+        </w:rPr>
+      </w:pPr>
+      <w:r>
+        <w:rPr>
+          <w:sz w:val="24"/>
+          <w:szCs w:val="24"/>
+        </w:rPr>
+        <w:t xml:space="preserve">Config is the </w:t>
+      </w:r>
+      <w:r>
+        <w:rPr>
+          <w:color w:val="C00000"/>
+          <w:sz w:val="24"/>
+          <w:szCs w:val="24"/>
+        </w:rPr>
+        <w:t xml:space="preserve">data coming from the </w:t>
+      </w:r>
+      <w:proofErr w:type="spellStart"/>
+      <w:r>
+        <w:rPr>
+          <w:color w:val="C00000"/>
+          <w:sz w:val="24"/>
+          <w:szCs w:val="24"/>
+        </w:rPr>
+        <w:t>api</w:t>
+      </w:r>
+      <w:proofErr w:type="spellEnd"/>
+      <w:r>
+        <w:rPr>
+          <w:color w:val="C00000"/>
+          <w:sz w:val="24"/>
+          <w:szCs w:val="24"/>
+        </w:rPr>
+        <w:t xml:space="preserve"> </w:t>
+      </w:r>
+      <w:r>
+        <w:rPr>
+          <w:sz w:val="24"/>
+          <w:szCs w:val="24"/>
+        </w:rPr>
+        <w:t xml:space="preserve">which </w:t>
+      </w:r>
+      <w:r>
+        <w:rPr>
+          <w:color w:val="C00000"/>
+          <w:sz w:val="24"/>
+          <w:szCs w:val="24"/>
+        </w:rPr>
+        <w:t xml:space="preserve">keeps </w:t>
+      </w:r>
+      <w:r>
+        <w:rPr>
+          <w:sz w:val="24"/>
+          <w:szCs w:val="24"/>
+        </w:rPr>
+        <w:t xml:space="preserve">on </w:t>
+      </w:r>
+      <w:r>
+        <w:rPr>
+          <w:color w:val="C00000"/>
+          <w:sz w:val="24"/>
+          <w:szCs w:val="24"/>
+        </w:rPr>
+        <w:t xml:space="preserve">changing </w:t>
+      </w:r>
+      <w:r>
+        <w:rPr>
+          <w:sz w:val="24"/>
+          <w:szCs w:val="24"/>
+        </w:rPr>
+        <w:t xml:space="preserve">according to </w:t>
+      </w:r>
+      <w:r>
+        <w:rPr>
+          <w:color w:val="C00000"/>
+          <w:sz w:val="24"/>
+          <w:szCs w:val="24"/>
+        </w:rPr>
+        <w:t xml:space="preserve">different factors </w:t>
+      </w:r>
+      <w:r>
+        <w:rPr>
+          <w:sz w:val="24"/>
+          <w:szCs w:val="24"/>
+        </w:rPr>
+        <w:t>like user, location, etc.</w:t>
+      </w:r>
+    </w:p>
+    <w:p>
+      <w:pPr>
+        <w:pStyle w:val="ListParagraph"/>
+        <w:ind w:left="643"/>
+        <w:rPr>
+          <w:sz w:val="24"/>
+          <w:szCs w:val="24"/>
+        </w:rPr>
+      </w:pPr>
+      <w:r>
+        <w:rPr>
+          <w:sz w:val="24"/>
+          <w:szCs w:val="24"/>
+        </w:rPr>
+        <w:t>Example: Swiggy UI may vary for different location as per the available services.</w:t>
+      </w:r>
+    </w:p>
+    <w:p>
+      <w:pPr>
+        <w:pStyle w:val="ListParagraph"/>
+        <w:ind w:left="360"/>
+        <w:rPr>
+          <w:sz w:val="24"/>
+          <w:szCs w:val="24"/>
+        </w:rPr>
+      </w:pPr>
+      <w:r>
+        <w:rPr>
+          <w:sz w:val="24"/>
+          <w:szCs w:val="24"/>
+        </w:rPr>
+        <w:cr/>
+      </w:r>
     </w:p>
     <w:sectPr>
       <w:pgSz w:w="11906" w:h="16838"/>
@@ -3197,6 +5055,155 @@
     </w:lvl>
   </w:abstractNum>
   <w:abstractNum w:abstractNumId="3" w15:restartNumberingAfterBreak="0">
+    <w:nsid w:val="18DC6A82"/>
+    <w:multiLevelType w:val="multilevel"/>
+    <w:tmpl w:val="AA529658"/>
+    <w:lvl w:ilvl="0">
+      <w:start w:val="1"/>
+      <w:numFmt w:val="bullet"/>
+      <w:lvlText w:val=""/>
+      <w:lvlJc w:val="left"/>
+      <w:pPr>
+        <w:tabs>
+          <w:tab w:val="num" w:pos="720"/>
+        </w:tabs>
+        <w:ind w:left="720" w:hanging="360"/>
+      </w:pPr>
+      <w:rPr>
+        <w:rFonts w:ascii="Symbol" w:hAnsi="Symbol" w:hint="default"/>
+        <w:sz w:val="20"/>
+      </w:rPr>
+    </w:lvl>
+    <w:lvl w:ilvl="1" w:tentative="1">
+      <w:start w:val="1"/>
+      <w:numFmt w:val="bullet"/>
+      <w:lvlText w:val="o"/>
+      <w:lvlJc w:val="left"/>
+      <w:pPr>
+        <w:tabs>
+          <w:tab w:val="num" w:pos="1440"/>
+        </w:tabs>
+        <w:ind w:left="1440" w:hanging="360"/>
+      </w:pPr>
+      <w:rPr>
+        <w:rFonts w:ascii="Courier New" w:hAnsi="Courier New" w:hint="default"/>
+        <w:sz w:val="20"/>
+      </w:rPr>
+    </w:lvl>
+    <w:lvl w:ilvl="2" w:tentative="1">
+      <w:start w:val="1"/>
+      <w:numFmt w:val="bullet"/>
+      <w:lvlText w:val=""/>
+      <w:lvlJc w:val="left"/>
+      <w:pPr>
+        <w:tabs>
+          <w:tab w:val="num" w:pos="2160"/>
+        </w:tabs>
+        <w:ind w:left="2160" w:hanging="360"/>
+      </w:pPr>
+      <w:rPr>
+        <w:rFonts w:ascii="Wingdings" w:hAnsi="Wingdings" w:hint="default"/>
+        <w:sz w:val="20"/>
+      </w:rPr>
+    </w:lvl>
+    <w:lvl w:ilvl="3" w:tentative="1">
+      <w:start w:val="1"/>
+      <w:numFmt w:val="bullet"/>
+      <w:lvlText w:val=""/>
+      <w:lvlJc w:val="left"/>
+      <w:pPr>
+        <w:tabs>
+          <w:tab w:val="num" w:pos="2880"/>
+        </w:tabs>
+        <w:ind w:left="2880" w:hanging="360"/>
+      </w:pPr>
+      <w:rPr>
+        <w:rFonts w:ascii="Wingdings" w:hAnsi="Wingdings" w:hint="default"/>
+        <w:sz w:val="20"/>
+      </w:rPr>
+    </w:lvl>
+    <w:lvl w:ilvl="4" w:tentative="1">
+      <w:start w:val="1"/>
+      <w:numFmt w:val="bullet"/>
+      <w:lvlText w:val=""/>
+      <w:lvlJc w:val="left"/>
+      <w:pPr>
+        <w:tabs>
+          <w:tab w:val="num" w:pos="3600"/>
+        </w:tabs>
+        <w:ind w:left="3600" w:hanging="360"/>
+      </w:pPr>
+      <w:rPr>
+        <w:rFonts w:ascii="Wingdings" w:hAnsi="Wingdings" w:hint="default"/>
+        <w:sz w:val="20"/>
+      </w:rPr>
+    </w:lvl>
+    <w:lvl w:ilvl="5" w:tentative="1">
+      <w:start w:val="1"/>
+      <w:numFmt w:val="bullet"/>
+      <w:lvlText w:val=""/>
+      <w:lvlJc w:val="left"/>
+      <w:pPr>
+        <w:tabs>
+          <w:tab w:val="num" w:pos="4320"/>
+        </w:tabs>
+        <w:ind w:left="4320" w:hanging="360"/>
+      </w:pPr>
+      <w:rPr>
+        <w:rFonts w:ascii="Wingdings" w:hAnsi="Wingdings" w:hint="default"/>
+        <w:sz w:val="20"/>
+      </w:rPr>
+    </w:lvl>
+    <w:lvl w:ilvl="6" w:tentative="1">
+      <w:start w:val="1"/>
+      <w:numFmt w:val="bullet"/>
+      <w:lvlText w:val=""/>
+      <w:lvlJc w:val="left"/>
+      <w:pPr>
+        <w:tabs>
+          <w:tab w:val="num" w:pos="5040"/>
+        </w:tabs>
+        <w:ind w:left="5040" w:hanging="360"/>
+      </w:pPr>
+      <w:rPr>
+        <w:rFonts w:ascii="Wingdings" w:hAnsi="Wingdings" w:hint="default"/>
+        <w:sz w:val="20"/>
+      </w:rPr>
+    </w:lvl>
+    <w:lvl w:ilvl="7" w:tentative="1">
+      <w:start w:val="1"/>
+      <w:numFmt w:val="bullet"/>
+      <w:lvlText w:val=""/>
+      <w:lvlJc w:val="left"/>
+      <w:pPr>
+        <w:tabs>
+          <w:tab w:val="num" w:pos="5760"/>
+        </w:tabs>
+        <w:ind w:left="5760" w:hanging="360"/>
+      </w:pPr>
+      <w:rPr>
+        <w:rFonts w:ascii="Wingdings" w:hAnsi="Wingdings" w:hint="default"/>
+        <w:sz w:val="20"/>
+      </w:rPr>
+    </w:lvl>
+    <w:lvl w:ilvl="8" w:tentative="1">
+      <w:start w:val="1"/>
+      <w:numFmt w:val="bullet"/>
+      <w:lvlText w:val=""/>
+      <w:lvlJc w:val="left"/>
+      <w:pPr>
+        <w:tabs>
+          <w:tab w:val="num" w:pos="6480"/>
+        </w:tabs>
+        <w:ind w:left="6480" w:hanging="360"/>
+      </w:pPr>
+      <w:rPr>
+        <w:rFonts w:ascii="Wingdings" w:hAnsi="Wingdings" w:hint="default"/>
+        <w:sz w:val="20"/>
+      </w:rPr>
+    </w:lvl>
+  </w:abstractNum>
+  <w:abstractNum w:abstractNumId="4" w15:restartNumberingAfterBreak="0">
     <w:nsid w:val="26F25659"/>
     <w:multiLevelType w:val="multilevel"/>
     <w:tmpl w:val="B254F63C"/>
@@ -3345,7 +5352,270 @@
       </w:rPr>
     </w:lvl>
   </w:abstractNum>
-  <w:abstractNum w:abstractNumId="4" w15:restartNumberingAfterBreak="0">
+  <w:abstractNum w:abstractNumId="5" w15:restartNumberingAfterBreak="0">
+    <w:nsid w:val="27937516"/>
+    <w:multiLevelType w:val="hybridMultilevel"/>
+    <w:tmpl w:val="2D346F74"/>
+    <w:lvl w:ilvl="0" w:tplc="ED94E0FE">
+      <w:start w:val="1"/>
+      <w:numFmt w:val="bullet"/>
+      <w:lvlText w:val=""/>
+      <w:lvlJc w:val="left"/>
+      <w:pPr>
+        <w:ind w:left="643" w:hanging="360"/>
+      </w:pPr>
+      <w:rPr>
+        <w:rFonts w:ascii="Symbol" w:hAnsi="Symbol" w:hint="default"/>
+        <w:color w:val="C00000"/>
+      </w:rPr>
+    </w:lvl>
+    <w:lvl w:ilvl="1" w:tplc="40090003">
+      <w:start w:val="1"/>
+      <w:numFmt w:val="bullet"/>
+      <w:lvlText w:val="o"/>
+      <w:lvlJc w:val="left"/>
+      <w:pPr>
+        <w:ind w:left="0" w:hanging="360"/>
+      </w:pPr>
+      <w:rPr>
+        <w:rFonts w:ascii="Courier New" w:hAnsi="Courier New" w:cs="Courier New" w:hint="default"/>
+      </w:rPr>
+    </w:lvl>
+    <w:lvl w:ilvl="2" w:tplc="40090005" w:tentative="1">
+      <w:start w:val="1"/>
+      <w:numFmt w:val="bullet"/>
+      <w:lvlText w:val=""/>
+      <w:lvlJc w:val="left"/>
+      <w:pPr>
+        <w:ind w:left="1532" w:hanging="360"/>
+      </w:pPr>
+      <w:rPr>
+        <w:rFonts w:ascii="Wingdings" w:hAnsi="Wingdings" w:hint="default"/>
+      </w:rPr>
+    </w:lvl>
+    <w:lvl w:ilvl="3" w:tplc="40090001" w:tentative="1">
+      <w:start w:val="1"/>
+      <w:numFmt w:val="bullet"/>
+      <w:lvlText w:val=""/>
+      <w:lvlJc w:val="left"/>
+      <w:pPr>
+        <w:ind w:left="2252" w:hanging="360"/>
+      </w:pPr>
+      <w:rPr>
+        <w:rFonts w:ascii="Symbol" w:hAnsi="Symbol" w:hint="default"/>
+      </w:rPr>
+    </w:lvl>
+    <w:lvl w:ilvl="4" w:tplc="40090003" w:tentative="1">
+      <w:start w:val="1"/>
+      <w:numFmt w:val="bullet"/>
+      <w:lvlText w:val="o"/>
+      <w:lvlJc w:val="left"/>
+      <w:pPr>
+        <w:ind w:left="2972" w:hanging="360"/>
+      </w:pPr>
+      <w:rPr>
+        <w:rFonts w:ascii="Courier New" w:hAnsi="Courier New" w:cs="Courier New" w:hint="default"/>
+      </w:rPr>
+    </w:lvl>
+    <w:lvl w:ilvl="5" w:tplc="40090005" w:tentative="1">
+      <w:start w:val="1"/>
+      <w:numFmt w:val="bullet"/>
+      <w:lvlText w:val=""/>
+      <w:lvlJc w:val="left"/>
+      <w:pPr>
+        <w:ind w:left="3692" w:hanging="360"/>
+      </w:pPr>
+      <w:rPr>
+        <w:rFonts w:ascii="Wingdings" w:hAnsi="Wingdings" w:hint="default"/>
+      </w:rPr>
+    </w:lvl>
+    <w:lvl w:ilvl="6" w:tplc="40090001" w:tentative="1">
+      <w:start w:val="1"/>
+      <w:numFmt w:val="bullet"/>
+      <w:lvlText w:val=""/>
+      <w:lvlJc w:val="left"/>
+      <w:pPr>
+        <w:ind w:left="4412" w:hanging="360"/>
+      </w:pPr>
+      <w:rPr>
+        <w:rFonts w:ascii="Symbol" w:hAnsi="Symbol" w:hint="default"/>
+      </w:rPr>
+    </w:lvl>
+    <w:lvl w:ilvl="7" w:tplc="40090003" w:tentative="1">
+      <w:start w:val="1"/>
+      <w:numFmt w:val="bullet"/>
+      <w:lvlText w:val="o"/>
+      <w:lvlJc w:val="left"/>
+      <w:pPr>
+        <w:ind w:left="5132" w:hanging="360"/>
+      </w:pPr>
+      <w:rPr>
+        <w:rFonts w:ascii="Courier New" w:hAnsi="Courier New" w:cs="Courier New" w:hint="default"/>
+      </w:rPr>
+    </w:lvl>
+    <w:lvl w:ilvl="8" w:tplc="40090005" w:tentative="1">
+      <w:start w:val="1"/>
+      <w:numFmt w:val="bullet"/>
+      <w:lvlText w:val=""/>
+      <w:lvlJc w:val="left"/>
+      <w:pPr>
+        <w:ind w:left="5852" w:hanging="360"/>
+      </w:pPr>
+      <w:rPr>
+        <w:rFonts w:ascii="Wingdings" w:hAnsi="Wingdings" w:hint="default"/>
+      </w:rPr>
+    </w:lvl>
+  </w:abstractNum>
+  <w:abstractNum w:abstractNumId="6" w15:restartNumberingAfterBreak="0">
+    <w:nsid w:val="31501446"/>
+    <w:multiLevelType w:val="multilevel"/>
+    <w:tmpl w:val="E9062818"/>
+    <w:lvl w:ilvl="0">
+      <w:start w:val="1"/>
+      <w:numFmt w:val="bullet"/>
+      <w:lvlText w:val=""/>
+      <w:lvlJc w:val="left"/>
+      <w:pPr>
+        <w:tabs>
+          <w:tab w:val="num" w:pos="720"/>
+        </w:tabs>
+        <w:ind w:left="720" w:hanging="360"/>
+      </w:pPr>
+      <w:rPr>
+        <w:rFonts w:ascii="Symbol" w:hAnsi="Symbol" w:hint="default"/>
+        <w:sz w:val="20"/>
+      </w:rPr>
+    </w:lvl>
+    <w:lvl w:ilvl="1" w:tentative="1">
+      <w:start w:val="1"/>
+      <w:numFmt w:val="bullet"/>
+      <w:lvlText w:val="o"/>
+      <w:lvlJc w:val="left"/>
+      <w:pPr>
+        <w:tabs>
+          <w:tab w:val="num" w:pos="1440"/>
+        </w:tabs>
+        <w:ind w:left="1440" w:hanging="360"/>
+      </w:pPr>
+      <w:rPr>
+        <w:rFonts w:ascii="Courier New" w:hAnsi="Courier New" w:hint="default"/>
+        <w:sz w:val="20"/>
+      </w:rPr>
+    </w:lvl>
+    <w:lvl w:ilvl="2" w:tentative="1">
+      <w:start w:val="1"/>
+      <w:numFmt w:val="bullet"/>
+      <w:lvlText w:val=""/>
+      <w:lvlJc w:val="left"/>
+      <w:pPr>
+        <w:tabs>
+          <w:tab w:val="num" w:pos="2160"/>
+        </w:tabs>
+        <w:ind w:left="2160" w:hanging="360"/>
+      </w:pPr>
+      <w:rPr>
+        <w:rFonts w:ascii="Wingdings" w:hAnsi="Wingdings" w:hint="default"/>
+        <w:sz w:val="20"/>
+      </w:rPr>
+    </w:lvl>
+    <w:lvl w:ilvl="3" w:tentative="1">
+      <w:start w:val="1"/>
+      <w:numFmt w:val="bullet"/>
+      <w:lvlText w:val=""/>
+      <w:lvlJc w:val="left"/>
+      <w:pPr>
+        <w:tabs>
+          <w:tab w:val="num" w:pos="2880"/>
+        </w:tabs>
+        <w:ind w:left="2880" w:hanging="360"/>
+      </w:pPr>
+      <w:rPr>
+        <w:rFonts w:ascii="Wingdings" w:hAnsi="Wingdings" w:hint="default"/>
+        <w:sz w:val="20"/>
+      </w:rPr>
+    </w:lvl>
+    <w:lvl w:ilvl="4" w:tentative="1">
+      <w:start w:val="1"/>
+      <w:numFmt w:val="bullet"/>
+      <w:lvlText w:val=""/>
+      <w:lvlJc w:val="left"/>
+      <w:pPr>
+        <w:tabs>
+          <w:tab w:val="num" w:pos="3600"/>
+        </w:tabs>
+        <w:ind w:left="3600" w:hanging="360"/>
+      </w:pPr>
+      <w:rPr>
+        <w:rFonts w:ascii="Wingdings" w:hAnsi="Wingdings" w:hint="default"/>
+        <w:sz w:val="20"/>
+      </w:rPr>
+    </w:lvl>
+    <w:lvl w:ilvl="5" w:tentative="1">
+      <w:start w:val="1"/>
+      <w:numFmt w:val="bullet"/>
+      <w:lvlText w:val=""/>
+      <w:lvlJc w:val="left"/>
+      <w:pPr>
+        <w:tabs>
+          <w:tab w:val="num" w:pos="4320"/>
+        </w:tabs>
+        <w:ind w:left="4320" w:hanging="360"/>
+      </w:pPr>
+      <w:rPr>
+        <w:rFonts w:ascii="Wingdings" w:hAnsi="Wingdings" w:hint="default"/>
+        <w:sz w:val="20"/>
+      </w:rPr>
+    </w:lvl>
+    <w:lvl w:ilvl="6" w:tentative="1">
+      <w:start w:val="1"/>
+      <w:numFmt w:val="bullet"/>
+      <w:lvlText w:val=""/>
+      <w:lvlJc w:val="left"/>
+      <w:pPr>
+        <w:tabs>
+          <w:tab w:val="num" w:pos="5040"/>
+        </w:tabs>
+        <w:ind w:left="5040" w:hanging="360"/>
+      </w:pPr>
+      <w:rPr>
+        <w:rFonts w:ascii="Wingdings" w:hAnsi="Wingdings" w:hint="default"/>
+        <w:sz w:val="20"/>
+      </w:rPr>
+    </w:lvl>
+    <w:lvl w:ilvl="7" w:tentative="1">
+      <w:start w:val="1"/>
+      <w:numFmt w:val="bullet"/>
+      <w:lvlText w:val=""/>
+      <w:lvlJc w:val="left"/>
+      <w:pPr>
+        <w:tabs>
+          <w:tab w:val="num" w:pos="5760"/>
+        </w:tabs>
+        <w:ind w:left="5760" w:hanging="360"/>
+      </w:pPr>
+      <w:rPr>
+        <w:rFonts w:ascii="Wingdings" w:hAnsi="Wingdings" w:hint="default"/>
+        <w:sz w:val="20"/>
+      </w:rPr>
+    </w:lvl>
+    <w:lvl w:ilvl="8" w:tentative="1">
+      <w:start w:val="1"/>
+      <w:numFmt w:val="bullet"/>
+      <w:lvlText w:val=""/>
+      <w:lvlJc w:val="left"/>
+      <w:pPr>
+        <w:tabs>
+          <w:tab w:val="num" w:pos="6480"/>
+        </w:tabs>
+        <w:ind w:left="6480" w:hanging="360"/>
+      </w:pPr>
+      <w:rPr>
+        <w:rFonts w:ascii="Wingdings" w:hAnsi="Wingdings" w:hint="default"/>
+        <w:sz w:val="20"/>
+      </w:rPr>
+    </w:lvl>
+  </w:abstractNum>
+  <w:abstractNum w:abstractNumId="7" w15:restartNumberingAfterBreak="0">
     <w:nsid w:val="3A4C4401"/>
     <w:multiLevelType w:val="hybridMultilevel"/>
     <w:tmpl w:val="1424EE98"/>
@@ -3458,7 +5728,7 @@
       </w:rPr>
     </w:lvl>
   </w:abstractNum>
-  <w:abstractNum w:abstractNumId="5" w15:restartNumberingAfterBreak="0">
+  <w:abstractNum w:abstractNumId="8" w15:restartNumberingAfterBreak="0">
     <w:nsid w:val="402337C4"/>
     <w:multiLevelType w:val="multilevel"/>
     <w:tmpl w:val="1D14D7C4"/>
@@ -3607,7 +5877,7 @@
       </w:rPr>
     </w:lvl>
   </w:abstractNum>
-  <w:abstractNum w:abstractNumId="6" w15:restartNumberingAfterBreak="0">
+  <w:abstractNum w:abstractNumId="9" w15:restartNumberingAfterBreak="0">
     <w:nsid w:val="43387394"/>
     <w:multiLevelType w:val="multilevel"/>
     <w:tmpl w:val="A90016BE"/>
@@ -3756,7 +6026,7 @@
       </w:rPr>
     </w:lvl>
   </w:abstractNum>
-  <w:abstractNum w:abstractNumId="7" w15:restartNumberingAfterBreak="0">
+  <w:abstractNum w:abstractNumId="10" w15:restartNumberingAfterBreak="0">
     <w:nsid w:val="452967F6"/>
     <w:multiLevelType w:val="hybridMultilevel"/>
     <w:tmpl w:val="184EBE24"/>
@@ -3852,7 +6122,270 @@
       </w:pPr>
     </w:lvl>
   </w:abstractNum>
-  <w:abstractNum w:abstractNumId="8" w15:restartNumberingAfterBreak="0">
+  <w:abstractNum w:abstractNumId="11" w15:restartNumberingAfterBreak="0">
+    <w:nsid w:val="4B040FEA"/>
+    <w:multiLevelType w:val="multilevel"/>
+    <w:tmpl w:val="904ADB86"/>
+    <w:lvl w:ilvl="0">
+      <w:start w:val="1"/>
+      <w:numFmt w:val="bullet"/>
+      <w:lvlText w:val=""/>
+      <w:lvlJc w:val="left"/>
+      <w:pPr>
+        <w:tabs>
+          <w:tab w:val="num" w:pos="720"/>
+        </w:tabs>
+        <w:ind w:left="720" w:hanging="360"/>
+      </w:pPr>
+      <w:rPr>
+        <w:rFonts w:ascii="Symbol" w:hAnsi="Symbol" w:hint="default"/>
+        <w:sz w:val="20"/>
+      </w:rPr>
+    </w:lvl>
+    <w:lvl w:ilvl="1" w:tentative="1">
+      <w:start w:val="1"/>
+      <w:numFmt w:val="bullet"/>
+      <w:lvlText w:val="o"/>
+      <w:lvlJc w:val="left"/>
+      <w:pPr>
+        <w:tabs>
+          <w:tab w:val="num" w:pos="1440"/>
+        </w:tabs>
+        <w:ind w:left="1440" w:hanging="360"/>
+      </w:pPr>
+      <w:rPr>
+        <w:rFonts w:ascii="Courier New" w:hAnsi="Courier New" w:hint="default"/>
+        <w:sz w:val="20"/>
+      </w:rPr>
+    </w:lvl>
+    <w:lvl w:ilvl="2" w:tentative="1">
+      <w:start w:val="1"/>
+      <w:numFmt w:val="bullet"/>
+      <w:lvlText w:val=""/>
+      <w:lvlJc w:val="left"/>
+      <w:pPr>
+        <w:tabs>
+          <w:tab w:val="num" w:pos="2160"/>
+        </w:tabs>
+        <w:ind w:left="2160" w:hanging="360"/>
+      </w:pPr>
+      <w:rPr>
+        <w:rFonts w:ascii="Wingdings" w:hAnsi="Wingdings" w:hint="default"/>
+        <w:sz w:val="20"/>
+      </w:rPr>
+    </w:lvl>
+    <w:lvl w:ilvl="3" w:tentative="1">
+      <w:start w:val="1"/>
+      <w:numFmt w:val="bullet"/>
+      <w:lvlText w:val=""/>
+      <w:lvlJc w:val="left"/>
+      <w:pPr>
+        <w:tabs>
+          <w:tab w:val="num" w:pos="2880"/>
+        </w:tabs>
+        <w:ind w:left="2880" w:hanging="360"/>
+      </w:pPr>
+      <w:rPr>
+        <w:rFonts w:ascii="Wingdings" w:hAnsi="Wingdings" w:hint="default"/>
+        <w:sz w:val="20"/>
+      </w:rPr>
+    </w:lvl>
+    <w:lvl w:ilvl="4" w:tentative="1">
+      <w:start w:val="1"/>
+      <w:numFmt w:val="bullet"/>
+      <w:lvlText w:val=""/>
+      <w:lvlJc w:val="left"/>
+      <w:pPr>
+        <w:tabs>
+          <w:tab w:val="num" w:pos="3600"/>
+        </w:tabs>
+        <w:ind w:left="3600" w:hanging="360"/>
+      </w:pPr>
+      <w:rPr>
+        <w:rFonts w:ascii="Wingdings" w:hAnsi="Wingdings" w:hint="default"/>
+        <w:sz w:val="20"/>
+      </w:rPr>
+    </w:lvl>
+    <w:lvl w:ilvl="5" w:tentative="1">
+      <w:start w:val="1"/>
+      <w:numFmt w:val="bullet"/>
+      <w:lvlText w:val=""/>
+      <w:lvlJc w:val="left"/>
+      <w:pPr>
+        <w:tabs>
+          <w:tab w:val="num" w:pos="4320"/>
+        </w:tabs>
+        <w:ind w:left="4320" w:hanging="360"/>
+      </w:pPr>
+      <w:rPr>
+        <w:rFonts w:ascii="Wingdings" w:hAnsi="Wingdings" w:hint="default"/>
+        <w:sz w:val="20"/>
+      </w:rPr>
+    </w:lvl>
+    <w:lvl w:ilvl="6" w:tentative="1">
+      <w:start w:val="1"/>
+      <w:numFmt w:val="bullet"/>
+      <w:lvlText w:val=""/>
+      <w:lvlJc w:val="left"/>
+      <w:pPr>
+        <w:tabs>
+          <w:tab w:val="num" w:pos="5040"/>
+        </w:tabs>
+        <w:ind w:left="5040" w:hanging="360"/>
+      </w:pPr>
+      <w:rPr>
+        <w:rFonts w:ascii="Wingdings" w:hAnsi="Wingdings" w:hint="default"/>
+        <w:sz w:val="20"/>
+      </w:rPr>
+    </w:lvl>
+    <w:lvl w:ilvl="7" w:tentative="1">
+      <w:start w:val="1"/>
+      <w:numFmt w:val="bullet"/>
+      <w:lvlText w:val=""/>
+      <w:lvlJc w:val="left"/>
+      <w:pPr>
+        <w:tabs>
+          <w:tab w:val="num" w:pos="5760"/>
+        </w:tabs>
+        <w:ind w:left="5760" w:hanging="360"/>
+      </w:pPr>
+      <w:rPr>
+        <w:rFonts w:ascii="Wingdings" w:hAnsi="Wingdings" w:hint="default"/>
+        <w:sz w:val="20"/>
+      </w:rPr>
+    </w:lvl>
+    <w:lvl w:ilvl="8" w:tentative="1">
+      <w:start w:val="1"/>
+      <w:numFmt w:val="bullet"/>
+      <w:lvlText w:val=""/>
+      <w:lvlJc w:val="left"/>
+      <w:pPr>
+        <w:tabs>
+          <w:tab w:val="num" w:pos="6480"/>
+        </w:tabs>
+        <w:ind w:left="6480" w:hanging="360"/>
+      </w:pPr>
+      <w:rPr>
+        <w:rFonts w:ascii="Wingdings" w:hAnsi="Wingdings" w:hint="default"/>
+        <w:sz w:val="20"/>
+      </w:rPr>
+    </w:lvl>
+  </w:abstractNum>
+  <w:abstractNum w:abstractNumId="12" w15:restartNumberingAfterBreak="0">
+    <w:nsid w:val="702749F6"/>
+    <w:multiLevelType w:val="hybridMultilevel"/>
+    <w:tmpl w:val="56489548"/>
+    <w:lvl w:ilvl="0" w:tplc="ED94E0FE">
+      <w:start w:val="1"/>
+      <w:numFmt w:val="bullet"/>
+      <w:lvlText w:val=""/>
+      <w:lvlJc w:val="left"/>
+      <w:pPr>
+        <w:ind w:left="1068" w:hanging="360"/>
+      </w:pPr>
+      <w:rPr>
+        <w:rFonts w:ascii="Symbol" w:hAnsi="Symbol" w:hint="default"/>
+        <w:color w:val="C00000"/>
+      </w:rPr>
+    </w:lvl>
+    <w:lvl w:ilvl="1" w:tplc="40090003" w:tentative="1">
+      <w:start w:val="1"/>
+      <w:numFmt w:val="bullet"/>
+      <w:lvlText w:val="o"/>
+      <w:lvlJc w:val="left"/>
+      <w:pPr>
+        <w:ind w:left="528" w:hanging="360"/>
+      </w:pPr>
+      <w:rPr>
+        <w:rFonts w:ascii="Courier New" w:hAnsi="Courier New" w:cs="Courier New" w:hint="default"/>
+      </w:rPr>
+    </w:lvl>
+    <w:lvl w:ilvl="2" w:tplc="40090005" w:tentative="1">
+      <w:start w:val="1"/>
+      <w:numFmt w:val="bullet"/>
+      <w:lvlText w:val=""/>
+      <w:lvlJc w:val="left"/>
+      <w:pPr>
+        <w:ind w:left="1248" w:hanging="360"/>
+      </w:pPr>
+      <w:rPr>
+        <w:rFonts w:ascii="Wingdings" w:hAnsi="Wingdings" w:hint="default"/>
+      </w:rPr>
+    </w:lvl>
+    <w:lvl w:ilvl="3" w:tplc="40090001" w:tentative="1">
+      <w:start w:val="1"/>
+      <w:numFmt w:val="bullet"/>
+      <w:lvlText w:val=""/>
+      <w:lvlJc w:val="left"/>
+      <w:pPr>
+        <w:ind w:left="1968" w:hanging="360"/>
+      </w:pPr>
+      <w:rPr>
+        <w:rFonts w:ascii="Symbol" w:hAnsi="Symbol" w:hint="default"/>
+      </w:rPr>
+    </w:lvl>
+    <w:lvl w:ilvl="4" w:tplc="40090003" w:tentative="1">
+      <w:start w:val="1"/>
+      <w:numFmt w:val="bullet"/>
+      <w:lvlText w:val="o"/>
+      <w:lvlJc w:val="left"/>
+      <w:pPr>
+        <w:ind w:left="2688" w:hanging="360"/>
+      </w:pPr>
+      <w:rPr>
+        <w:rFonts w:ascii="Courier New" w:hAnsi="Courier New" w:cs="Courier New" w:hint="default"/>
+      </w:rPr>
+    </w:lvl>
+    <w:lvl w:ilvl="5" w:tplc="40090005" w:tentative="1">
+      <w:start w:val="1"/>
+      <w:numFmt w:val="bullet"/>
+      <w:lvlText w:val=""/>
+      <w:lvlJc w:val="left"/>
+      <w:pPr>
+        <w:ind w:left="3408" w:hanging="360"/>
+      </w:pPr>
+      <w:rPr>
+        <w:rFonts w:ascii="Wingdings" w:hAnsi="Wingdings" w:hint="default"/>
+      </w:rPr>
+    </w:lvl>
+    <w:lvl w:ilvl="6" w:tplc="40090001" w:tentative="1">
+      <w:start w:val="1"/>
+      <w:numFmt w:val="bullet"/>
+      <w:lvlText w:val=""/>
+      <w:lvlJc w:val="left"/>
+      <w:pPr>
+        <w:ind w:left="4128" w:hanging="360"/>
+      </w:pPr>
+      <w:rPr>
+        <w:rFonts w:ascii="Symbol" w:hAnsi="Symbol" w:hint="default"/>
+      </w:rPr>
+    </w:lvl>
+    <w:lvl w:ilvl="7" w:tplc="40090003" w:tentative="1">
+      <w:start w:val="1"/>
+      <w:numFmt w:val="bullet"/>
+      <w:lvlText w:val="o"/>
+      <w:lvlJc w:val="left"/>
+      <w:pPr>
+        <w:ind w:left="4848" w:hanging="360"/>
+      </w:pPr>
+      <w:rPr>
+        <w:rFonts w:ascii="Courier New" w:hAnsi="Courier New" w:cs="Courier New" w:hint="default"/>
+      </w:rPr>
+    </w:lvl>
+    <w:lvl w:ilvl="8" w:tplc="40090005" w:tentative="1">
+      <w:start w:val="1"/>
+      <w:numFmt w:val="bullet"/>
+      <w:lvlText w:val=""/>
+      <w:lvlJc w:val="left"/>
+      <w:pPr>
+        <w:ind w:left="5568" w:hanging="360"/>
+      </w:pPr>
+      <w:rPr>
+        <w:rFonts w:ascii="Wingdings" w:hAnsi="Wingdings" w:hint="default"/>
+      </w:rPr>
+    </w:lvl>
+  </w:abstractNum>
+  <w:abstractNum w:abstractNumId="13" w15:restartNumberingAfterBreak="0">
     <w:nsid w:val="74F06B73"/>
     <w:multiLevelType w:val="multilevel"/>
     <w:tmpl w:val="E8162C32"/>
@@ -4005,28 +6538,43 @@
     <w:abstractNumId w:val="1"/>
   </w:num>
   <w:num w:numId="2" w16cid:durableId="824202830">
+    <w:abstractNumId w:val="10"/>
+  </w:num>
+  <w:num w:numId="3" w16cid:durableId="1192110871">
     <w:abstractNumId w:val="7"/>
   </w:num>
-  <w:num w:numId="3" w16cid:durableId="1192110871">
-    <w:abstractNumId w:val="4"/>
-  </w:num>
   <w:num w:numId="4" w16cid:durableId="489056990">
-    <w:abstractNumId w:val="5"/>
+    <w:abstractNumId w:val="8"/>
   </w:num>
   <w:num w:numId="5" w16cid:durableId="707878361">
     <w:abstractNumId w:val="2"/>
   </w:num>
   <w:num w:numId="6" w16cid:durableId="1729498528">
-    <w:abstractNumId w:val="8"/>
+    <w:abstractNumId w:val="13"/>
   </w:num>
   <w:num w:numId="7" w16cid:durableId="200092474">
-    <w:abstractNumId w:val="3"/>
+    <w:abstractNumId w:val="4"/>
   </w:num>
   <w:num w:numId="8" w16cid:durableId="1633362544">
-    <w:abstractNumId w:val="6"/>
+    <w:abstractNumId w:val="9"/>
   </w:num>
   <w:num w:numId="9" w16cid:durableId="250359088">
     <w:abstractNumId w:val="0"/>
+  </w:num>
+  <w:num w:numId="10" w16cid:durableId="363016305">
+    <w:abstractNumId w:val="11"/>
+  </w:num>
+  <w:num w:numId="11" w16cid:durableId="687683755">
+    <w:abstractNumId w:val="5"/>
+  </w:num>
+  <w:num w:numId="12" w16cid:durableId="954681079">
+    <w:abstractNumId w:val="6"/>
+  </w:num>
+  <w:num w:numId="13" w16cid:durableId="674770768">
+    <w:abstractNumId w:val="3"/>
+  </w:num>
+  <w:num w:numId="14" w16cid:durableId="1079868440">
+    <w:abstractNumId w:val="12"/>
   </w:num>
 </w:numbering>
 </file>
@@ -4981,6 +7529,11 @@
     <w:basedOn w:val="DefaultParagraphFont"/>
     <w:rsid w:val="00963857"/>
   </w:style>
+  <w:style w:type="character" w:customStyle="1" w:styleId="uv3um">
+    <w:name w:val="uv3um"/>
+    <w:basedOn w:val="DefaultParagraphFont"/>
+    <w:rsid w:val="00012826"/>
+  </w:style>
 </w:styles>
 </file>
 

</xml_diff>